<commit_message>
Add Congratulation Screen; Add hit response of Kaben; Upload some necessary art and audio resources;
</commit_message>
<xml_diff>
--- a/Documents/GDD-Horn_and_Honor.docx
+++ b/Documents/GDD-Horn_and_Honor.docx
@@ -945,7 +945,7 @@
               <w:pStyle w:val="a7"/>
               <w:ind w:left="0"/>
               <w:rPr>
-                <w:rFonts w:eastAsia="宋体" w:hint="eastAsia"/>
+                <w:rFonts w:eastAsia="宋体"/>
                 <w:sz w:val="24"/>
                 <w:szCs w:val="24"/>
                 <w:lang w:eastAsia="zh-CN"/>
@@ -1073,6 +1073,185 @@
               <w:pStyle w:val="a7"/>
               <w:ind w:left="0"/>
               <w:rPr>
+                <w:rFonts w:eastAsia="宋体"/>
+                <w:sz w:val="24"/>
+                <w:szCs w:val="24"/>
+                <w:lang w:eastAsia="zh-CN"/>
+              </w:rPr>
+            </w:pPr>
+            <w:r>
+              <w:rPr>
+                <w:rFonts w:eastAsia="宋体"/>
+                <w:sz w:val="24"/>
+                <w:szCs w:val="24"/>
+                <w:lang w:eastAsia="zh-CN"/>
+              </w:rPr>
+              <w:t>Add 2 items</w:t>
+            </w:r>
+          </w:p>
+        </w:tc>
+        <w:tc>
+          <w:tcPr>
+            <w:tcW w:w="2952" w:type="dxa"/>
+          </w:tcPr>
+          <w:p>
+            <w:pPr>
+              <w:pStyle w:val="a7"/>
+              <w:ind w:left="0"/>
+              <w:rPr>
+                <w:rFonts w:eastAsia="宋体"/>
+                <w:sz w:val="24"/>
+                <w:szCs w:val="24"/>
+                <w:lang w:eastAsia="zh-CN"/>
+              </w:rPr>
+            </w:pPr>
+            <w:r>
+              <w:rPr>
+                <w:rFonts w:eastAsia="宋体" w:hint="eastAsia"/>
+                <w:sz w:val="24"/>
+                <w:szCs w:val="24"/>
+                <w:lang w:eastAsia="zh-CN"/>
+              </w:rPr>
+              <w:t>Z</w:t>
+            </w:r>
+            <w:r>
+              <w:rPr>
+                <w:rFonts w:eastAsia="宋体"/>
+                <w:sz w:val="24"/>
+                <w:szCs w:val="24"/>
+                <w:lang w:eastAsia="zh-CN"/>
+              </w:rPr>
+              <w:t>ihan Xu</w:t>
+            </w:r>
+          </w:p>
+        </w:tc>
+      </w:tr>
+      <w:tr>
+        <w:tc>
+          <w:tcPr>
+            <w:tcW w:w="1656" w:type="dxa"/>
+          </w:tcPr>
+          <w:p>
+            <w:pPr>
+              <w:pStyle w:val="a7"/>
+              <w:ind w:left="0"/>
+              <w:rPr>
+                <w:rFonts w:eastAsia="宋体" w:hint="eastAsia"/>
+                <w:sz w:val="24"/>
+                <w:szCs w:val="24"/>
+                <w:lang w:eastAsia="zh-CN"/>
+              </w:rPr>
+            </w:pPr>
+            <w:r>
+              <w:rPr>
+                <w:rFonts w:eastAsia="宋体" w:hint="eastAsia"/>
+                <w:sz w:val="24"/>
+                <w:szCs w:val="24"/>
+                <w:lang w:eastAsia="zh-CN"/>
+              </w:rPr>
+              <w:t>J</w:t>
+            </w:r>
+            <w:r>
+              <w:rPr>
+                <w:rFonts w:eastAsia="宋体"/>
+                <w:sz w:val="24"/>
+                <w:szCs w:val="24"/>
+                <w:lang w:eastAsia="zh-CN"/>
+              </w:rPr>
+              <w:t>uly 8, 2020</w:t>
+            </w:r>
+          </w:p>
+        </w:tc>
+        <w:tc>
+          <w:tcPr>
+            <w:tcW w:w="4248" w:type="dxa"/>
+          </w:tcPr>
+          <w:p>
+            <w:pPr>
+              <w:pStyle w:val="a7"/>
+              <w:ind w:left="0"/>
+              <w:rPr>
+                <w:rFonts w:eastAsia="宋体"/>
+                <w:sz w:val="24"/>
+                <w:szCs w:val="24"/>
+                <w:lang w:eastAsia="zh-CN"/>
+              </w:rPr>
+            </w:pPr>
+            <w:r>
+              <w:rPr>
+                <w:rFonts w:eastAsia="宋体" w:hint="eastAsia"/>
+                <w:sz w:val="24"/>
+                <w:szCs w:val="24"/>
+                <w:lang w:eastAsia="zh-CN"/>
+              </w:rPr>
+              <w:t>A</w:t>
+            </w:r>
+            <w:r>
+              <w:rPr>
+                <w:rFonts w:eastAsia="宋体"/>
+                <w:sz w:val="24"/>
+                <w:szCs w:val="24"/>
+                <w:lang w:eastAsia="zh-CN"/>
+              </w:rPr>
+              <w:t>dd design of boss</w:t>
+            </w:r>
+          </w:p>
+          <w:p>
+            <w:pPr>
+              <w:pStyle w:val="a7"/>
+              <w:ind w:left="0"/>
+              <w:rPr>
+                <w:rFonts w:eastAsia="宋体"/>
+                <w:sz w:val="24"/>
+                <w:szCs w:val="24"/>
+                <w:lang w:eastAsia="zh-CN"/>
+              </w:rPr>
+            </w:pPr>
+            <w:r>
+              <w:rPr>
+                <w:rFonts w:eastAsia="宋体"/>
+                <w:sz w:val="24"/>
+                <w:szCs w:val="24"/>
+                <w:lang w:eastAsia="zh-CN"/>
+              </w:rPr>
+              <w:t>Add details of portal and unstable plates</w:t>
+            </w:r>
+          </w:p>
+          <w:p>
+            <w:pPr>
+              <w:pStyle w:val="a7"/>
+              <w:ind w:left="0"/>
+              <w:rPr>
+                <w:rFonts w:eastAsia="宋体"/>
+                <w:sz w:val="24"/>
+                <w:szCs w:val="24"/>
+                <w:lang w:eastAsia="zh-CN"/>
+              </w:rPr>
+            </w:pPr>
+            <w:r>
+              <w:rPr>
+                <w:rFonts w:eastAsia="宋体"/>
+                <w:sz w:val="24"/>
+                <w:szCs w:val="24"/>
+                <w:lang w:eastAsia="zh-CN"/>
+              </w:rPr>
+              <w:t xml:space="preserve">Add sketch of congratulation state and  tutorial state, update </w:t>
+            </w:r>
+            <w:r>
+              <w:rPr>
+                <w:rFonts w:eastAsia="宋体"/>
+                <w:sz w:val="24"/>
+                <w:szCs w:val="24"/>
+                <w:lang w:eastAsia="zh-CN"/>
+              </w:rPr>
+              <w:t>relational graph</w:t>
+            </w:r>
+          </w:p>
+          <w:p>
+            <w:pPr>
+              <w:pStyle w:val="a7"/>
+              <w:ind w:left="0"/>
+              <w:rPr>
                 <w:rFonts w:eastAsia="宋体" w:hint="eastAsia"/>
                 <w:sz w:val="24"/>
                 <w:szCs w:val="24"/>
@@ -1086,7 +1265,7 @@
                 <w:szCs w:val="24"/>
                 <w:lang w:eastAsia="zh-CN"/>
               </w:rPr>
-              <w:t>Add 2 items</w:t>
+              <w:t>Add some details when Kaben cannot dash</w:t>
             </w:r>
           </w:p>
         </w:tc>
@@ -1136,7 +1315,6 @@
               <w:pStyle w:val="a7"/>
               <w:ind w:left="0"/>
               <w:rPr>
-                <w:rFonts w:hint="eastAsia"/>
                 <w:sz w:val="24"/>
                 <w:szCs w:val="24"/>
               </w:rPr>
@@ -1152,7 +1330,6 @@
               <w:pStyle w:val="a7"/>
               <w:ind w:left="0"/>
               <w:rPr>
-                <w:rFonts w:hint="eastAsia"/>
                 <w:sz w:val="24"/>
                 <w:szCs w:val="24"/>
               </w:rPr>
@@ -1168,7 +1345,6 @@
               <w:pStyle w:val="a7"/>
               <w:ind w:left="0"/>
               <w:rPr>
-                <w:rFonts w:hint="eastAsia"/>
                 <w:sz w:val="24"/>
                 <w:szCs w:val="24"/>
               </w:rPr>
@@ -1186,7 +1362,6 @@
               <w:pStyle w:val="a7"/>
               <w:ind w:left="0"/>
               <w:rPr>
-                <w:rFonts w:hint="eastAsia"/>
                 <w:sz w:val="24"/>
                 <w:szCs w:val="24"/>
               </w:rPr>
@@ -1202,7 +1377,6 @@
               <w:pStyle w:val="a7"/>
               <w:ind w:left="0"/>
               <w:rPr>
-                <w:rFonts w:hint="eastAsia"/>
                 <w:sz w:val="24"/>
                 <w:szCs w:val="24"/>
               </w:rPr>
@@ -1218,57 +1392,6 @@
               <w:pStyle w:val="a7"/>
               <w:ind w:left="0"/>
               <w:rPr>
-                <w:rFonts w:hint="eastAsia"/>
-                <w:sz w:val="24"/>
-                <w:szCs w:val="24"/>
-              </w:rPr>
-            </w:pPr>
-          </w:p>
-        </w:tc>
-      </w:tr>
-      <w:tr>
-        <w:tc>
-          <w:tcPr>
-            <w:tcW w:w="1656" w:type="dxa"/>
-          </w:tcPr>
-          <w:p>
-            <w:pPr>
-              <w:pStyle w:val="a7"/>
-              <w:ind w:left="0"/>
-              <w:rPr>
-                <w:rFonts w:hint="eastAsia"/>
-                <w:sz w:val="24"/>
-                <w:szCs w:val="24"/>
-              </w:rPr>
-            </w:pPr>
-          </w:p>
-        </w:tc>
-        <w:tc>
-          <w:tcPr>
-            <w:tcW w:w="4248" w:type="dxa"/>
-          </w:tcPr>
-          <w:p>
-            <w:pPr>
-              <w:pStyle w:val="a7"/>
-              <w:ind w:left="0"/>
-              <w:rPr>
-                <w:rFonts w:hint="eastAsia"/>
-                <w:sz w:val="24"/>
-                <w:szCs w:val="24"/>
-              </w:rPr>
-            </w:pPr>
-          </w:p>
-        </w:tc>
-        <w:tc>
-          <w:tcPr>
-            <w:tcW w:w="2952" w:type="dxa"/>
-          </w:tcPr>
-          <w:p>
-            <w:pPr>
-              <w:pStyle w:val="a7"/>
-              <w:ind w:left="0"/>
-              <w:rPr>
-                <w:rFonts w:hint="eastAsia"/>
                 <w:sz w:val="24"/>
                 <w:szCs w:val="24"/>
               </w:rPr>
@@ -1304,6 +1427,8 @@
         </w:rPr>
         <w:br w:type="page"/>
       </w:r>
+      <w:bookmarkStart w:id="0" w:name="_GoBack"/>
+      <w:bookmarkEnd w:id="0"/>
     </w:p>
     <w:p>
       <w:pPr>
@@ -1931,7 +2056,6 @@
     <w:p>
       <w:pPr>
         <w:rPr>
-          <w:rFonts w:hint="eastAsia"/>
           <w:b/>
           <w:sz w:val="24"/>
           <w:szCs w:val="24"/>
@@ -2382,42 +2506,60 @@
     <w:p>
       <w:pPr>
         <w:rPr>
-          <w:rFonts w:ascii="Arial" w:hAnsi="Arial" w:cs="Arial"/>
-          <w:color w:val="434343"/>
-          <w:sz w:val="21"/>
-          <w:szCs w:val="21"/>
-          <w:shd w:val="clear" w:color="auto" w:fill="FCFCFE"/>
-        </w:rPr>
-      </w:pPr>
-      <w:r>
-        <w:rPr>
-          <w:rFonts w:ascii="Arial" w:hAnsi="Arial" w:cs="Arial"/>
-          <w:color w:val="434343"/>
-          <w:sz w:val="21"/>
-          <w:szCs w:val="21"/>
-          <w:shd w:val="clear" w:color="auto" w:fill="FCFCFE"/>
-        </w:rPr>
-        <w:t>Diagrams</w:t>
-      </w:r>
-    </w:p>
-    <w:p>
-      <w:pPr>
-        <w:rPr>
+          <w:rFonts w:eastAsia="宋体"/>
           <w:b/>
           <w:sz w:val="24"/>
           <w:szCs w:val="24"/>
+          <w:highlight w:val="yellow"/>
+          <w:lang w:eastAsia="zh-CN"/>
+        </w:rPr>
+      </w:pPr>
+      <w:r>
+        <w:rPr>
+          <w:rFonts w:eastAsia="宋体" w:hint="eastAsia"/>
+          <w:b/>
+          <w:sz w:val="24"/>
+          <w:szCs w:val="24"/>
+          <w:highlight w:val="yellow"/>
+          <w:lang w:eastAsia="zh-CN"/>
+        </w:rPr>
+        <w:t>T</w:t>
+      </w:r>
+      <w:r>
+        <w:rPr>
+          <w:rFonts w:eastAsia="宋体"/>
+          <w:b/>
+          <w:sz w:val="24"/>
+          <w:szCs w:val="24"/>
+          <w:highlight w:val="yellow"/>
+          <w:lang w:eastAsia="zh-CN"/>
+        </w:rPr>
+        <w:t>utorial</w:t>
+      </w:r>
+    </w:p>
+    <w:p>
+      <w:pPr>
+        <w:rPr>
+          <w:rFonts w:eastAsia="宋体"/>
+          <w:b/>
+          <w:sz w:val="24"/>
+          <w:szCs w:val="24"/>
+          <w:highlight w:val="yellow"/>
+          <w:lang w:eastAsia="zh-CN"/>
         </w:rPr>
       </w:pPr>
       <w:r>
         <w:rPr>
           <w:noProof/>
+          <w:highlight w:val="yellow"/>
           <w:lang w:val="en-US" w:eastAsia="zh-CN"/>
         </w:rPr>
+        <w:lastRenderedPageBreak/>
         <w:drawing>
-          <wp:inline distT="0" distB="0" distL="0" distR="0" wp14:anchorId="4B9796F9" wp14:editId="6FC7AC6B">
-            <wp:extent cx="5943600" cy="2831465"/>
-            <wp:effectExtent l="0" t="0" r="0" b="6985"/>
-            <wp:docPr id="19" name="图片 19"/>
+          <wp:inline distT="0" distB="0" distL="0" distR="0" wp14:anchorId="33E0E252" wp14:editId="4A148CC7">
+            <wp:extent cx="5943600" cy="4441825"/>
+            <wp:effectExtent l="0" t="0" r="0" b="0"/>
+            <wp:docPr id="7" name="图片 7"/>
             <wp:cNvGraphicFramePr>
               <a:graphicFrameLocks xmlns:a="http://schemas.openxmlformats.org/drawingml/2006/main" noChangeAspect="1"/>
             </wp:cNvGraphicFramePr>
@@ -2437,7 +2579,7 @@
                   <pic:spPr>
                     <a:xfrm>
                       <a:off x="0" y="0"/>
-                      <a:ext cx="5943600" cy="2831465"/>
+                      <a:ext cx="5943600" cy="4441825"/>
                     </a:xfrm>
                     <a:prstGeom prst="rect">
                       <a:avLst/>
@@ -2453,152 +2595,49 @@
     <w:p>
       <w:pPr>
         <w:rPr>
+          <w:rFonts w:eastAsia="宋体"/>
           <w:b/>
           <w:sz w:val="24"/>
           <w:szCs w:val="24"/>
-        </w:rPr>
-      </w:pPr>
-    </w:p>
-    <w:p>
-      <w:pPr>
-        <w:pStyle w:val="a7"/>
-        <w:numPr>
-          <w:ilvl w:val="0"/>
-          <w:numId w:val="1"/>
-        </w:numPr>
-        <w:rPr>
+          <w:highlight w:val="yellow"/>
+          <w:lang w:eastAsia="zh-CN"/>
+        </w:rPr>
+      </w:pPr>
+      <w:r>
+        <w:rPr>
+          <w:rFonts w:eastAsia="宋体"/>
           <w:b/>
           <w:sz w:val="24"/>
           <w:szCs w:val="24"/>
-        </w:rPr>
-      </w:pPr>
-      <w:r>
-        <w:rPr>
+          <w:highlight w:val="yellow"/>
+          <w:lang w:eastAsia="zh-CN"/>
+        </w:rPr>
+        <w:t>Congratulation State</w:t>
+      </w:r>
+    </w:p>
+    <w:p>
+      <w:pPr>
+        <w:rPr>
+          <w:rFonts w:eastAsia="宋体" w:hint="eastAsia"/>
           <w:b/>
           <w:sz w:val="24"/>
           <w:szCs w:val="24"/>
+          <w:highlight w:val="yellow"/>
+          <w:lang w:eastAsia="zh-CN"/>
+        </w:rPr>
+      </w:pPr>
+      <w:r>
+        <w:rPr>
+          <w:noProof/>
+          <w:highlight w:val="yellow"/>
+          <w:lang w:val="en-US" w:eastAsia="zh-CN"/>
         </w:rPr>
         <w:lastRenderedPageBreak/>
-        <w:t xml:space="preserve">Levels </w:t>
-      </w:r>
-    </w:p>
-    <w:p>
-      <w:pPr>
-        <w:pStyle w:val="a7"/>
-        <w:rPr>
-          <w:iCs/>
-          <w:sz w:val="24"/>
-          <w:szCs w:val="24"/>
-        </w:rPr>
-      </w:pPr>
-      <w:r>
-        <w:rPr>
-          <w:iCs/>
-          <w:sz w:val="24"/>
-          <w:szCs w:val="24"/>
-        </w:rPr>
-        <w:t>The curren</w:t>
-      </w:r>
-      <w:r>
-        <w:rPr>
-          <w:iCs/>
-          <w:sz w:val="24"/>
-          <w:szCs w:val="24"/>
-        </w:rPr>
-        <w:t xml:space="preserve">t version of the game includes </w:t>
-      </w:r>
-      <w:r>
-        <w:rPr>
-          <w:iCs/>
-          <w:sz w:val="24"/>
-          <w:szCs w:val="24"/>
-        </w:rPr>
-        <w:t>3</w:t>
-      </w:r>
-      <w:r>
-        <w:rPr>
-          <w:iCs/>
-          <w:sz w:val="24"/>
-          <w:szCs w:val="24"/>
-        </w:rPr>
-        <w:t xml:space="preserve"> level</w:t>
-      </w:r>
-      <w:r>
-        <w:rPr>
-          <w:iCs/>
-          <w:sz w:val="24"/>
-          <w:szCs w:val="24"/>
-        </w:rPr>
-        <w:t>s.</w:t>
-      </w:r>
-      <w:r>
-        <w:rPr>
-          <w:iCs/>
-          <w:sz w:val="24"/>
-          <w:szCs w:val="24"/>
-        </w:rPr>
-        <w:t xml:space="preserve"> A level is completed upon the character reaching the end of the level.</w:t>
-      </w:r>
-    </w:p>
-    <w:p>
-      <w:pPr>
-        <w:pStyle w:val="a7"/>
-        <w:numPr>
-          <w:ilvl w:val="0"/>
-          <w:numId w:val="1"/>
-        </w:numPr>
-        <w:rPr>
-          <w:b/>
-          <w:sz w:val="24"/>
-          <w:szCs w:val="24"/>
-        </w:rPr>
-      </w:pPr>
-      <w:r>
-        <w:rPr>
-          <w:b/>
-          <w:sz w:val="24"/>
-          <w:szCs w:val="24"/>
-        </w:rPr>
-        <w:t>Characters</w:t>
-      </w:r>
-    </w:p>
-    <w:p>
-      <w:pPr>
-        <w:pStyle w:val="a7"/>
-        <w:rPr>
-          <w:sz w:val="24"/>
-          <w:szCs w:val="24"/>
-        </w:rPr>
-      </w:pPr>
-      <w:r>
-        <w:rPr>
-          <w:rFonts w:ascii="宋体" w:eastAsia="宋体" w:hAnsi="宋体" w:hint="eastAsia"/>
-          <w:sz w:val="24"/>
-          <w:szCs w:val="24"/>
-          <w:lang w:eastAsia="zh-CN"/>
-        </w:rPr>
-        <w:t>Kaben</w:t>
-      </w:r>
-    </w:p>
-    <w:p>
-      <w:pPr>
-        <w:ind w:firstLine="720"/>
-        <w:rPr>
-          <w:i/>
-          <w:sz w:val="24"/>
-          <w:szCs w:val="24"/>
-        </w:rPr>
-      </w:pPr>
-      <w:r>
-        <w:rPr>
-          <w:noProof/>
-          <w:lang w:val="en-US" w:eastAsia="zh-CN"/>
-        </w:rPr>
         <w:drawing>
-          <wp:inline distT="0" distB="0" distL="0" distR="0" wp14:anchorId="04875B1C" wp14:editId="57BEF685">
-            <wp:extent cx="1219048" cy="1219048"/>
-            <wp:effectExtent l="0" t="0" r="635" b="635"/>
-            <wp:docPr id="22" name="图片 22"/>
+          <wp:inline distT="0" distB="0" distL="0" distR="0" wp14:anchorId="270A15E8" wp14:editId="1F1B3B51">
+            <wp:extent cx="5943600" cy="3697605"/>
+            <wp:effectExtent l="0" t="0" r="0" b="0"/>
+            <wp:docPr id="9" name="图片 9"/>
             <wp:cNvGraphicFramePr>
               <a:graphicFrameLocks xmlns:a="http://schemas.openxmlformats.org/drawingml/2006/main" noChangeAspect="1"/>
             </wp:cNvGraphicFramePr>
@@ -2618,6 +2657,259 @@
                   <pic:spPr>
                     <a:xfrm>
                       <a:off x="0" y="0"/>
+                      <a:ext cx="5943600" cy="3697605"/>
+                    </a:xfrm>
+                    <a:prstGeom prst="rect">
+                      <a:avLst/>
+                    </a:prstGeom>
+                  </pic:spPr>
+                </pic:pic>
+              </a:graphicData>
+            </a:graphic>
+          </wp:inline>
+        </w:drawing>
+      </w:r>
+    </w:p>
+    <w:p>
+      <w:pPr>
+        <w:rPr>
+          <w:rFonts w:ascii="Arial" w:hAnsi="Arial" w:cs="Arial"/>
+          <w:color w:val="434343"/>
+          <w:sz w:val="21"/>
+          <w:szCs w:val="21"/>
+          <w:shd w:val="clear" w:color="auto" w:fill="FCFCFE"/>
+        </w:rPr>
+      </w:pPr>
+      <w:r>
+        <w:rPr>
+          <w:rFonts w:ascii="Arial" w:hAnsi="Arial" w:cs="Arial"/>
+          <w:color w:val="434343"/>
+          <w:sz w:val="21"/>
+          <w:szCs w:val="21"/>
+          <w:highlight w:val="yellow"/>
+          <w:shd w:val="clear" w:color="auto" w:fill="FCFCFE"/>
+        </w:rPr>
+        <w:t>Diagrams</w:t>
+      </w:r>
+    </w:p>
+    <w:p>
+      <w:pPr>
+        <w:rPr>
+          <w:b/>
+          <w:sz w:val="24"/>
+          <w:szCs w:val="24"/>
+        </w:rPr>
+      </w:pPr>
+      <w:r>
+        <w:rPr>
+          <w:noProof/>
+          <w:lang w:val="en-US" w:eastAsia="zh-CN"/>
+        </w:rPr>
+        <w:drawing>
+          <wp:inline distT="0" distB="0" distL="0" distR="0" wp14:anchorId="65D3B87E" wp14:editId="1F3A881A">
+            <wp:extent cx="5943600" cy="1927225"/>
+            <wp:effectExtent l="0" t="0" r="0" b="0"/>
+            <wp:docPr id="8" name="图片 8"/>
+            <wp:cNvGraphicFramePr>
+              <a:graphicFrameLocks xmlns:a="http://schemas.openxmlformats.org/drawingml/2006/main" noChangeAspect="1"/>
+            </wp:cNvGraphicFramePr>
+            <a:graphic xmlns:a="http://schemas.openxmlformats.org/drawingml/2006/main">
+              <a:graphicData uri="http://schemas.openxmlformats.org/drawingml/2006/picture">
+                <pic:pic xmlns:pic="http://schemas.openxmlformats.org/drawingml/2006/picture">
+                  <pic:nvPicPr>
+                    <pic:cNvPr id="1" name=""/>
+                    <pic:cNvPicPr/>
+                  </pic:nvPicPr>
+                  <pic:blipFill>
+                    <a:blip r:embed="rId21"/>
+                    <a:stretch>
+                      <a:fillRect/>
+                    </a:stretch>
+                  </pic:blipFill>
+                  <pic:spPr>
+                    <a:xfrm>
+                      <a:off x="0" y="0"/>
+                      <a:ext cx="5943600" cy="1927225"/>
+                    </a:xfrm>
+                    <a:prstGeom prst="rect">
+                      <a:avLst/>
+                    </a:prstGeom>
+                  </pic:spPr>
+                </pic:pic>
+              </a:graphicData>
+            </a:graphic>
+          </wp:inline>
+        </w:drawing>
+      </w:r>
+    </w:p>
+    <w:p>
+      <w:pPr>
+        <w:rPr>
+          <w:b/>
+          <w:sz w:val="24"/>
+          <w:szCs w:val="24"/>
+        </w:rPr>
+      </w:pPr>
+    </w:p>
+    <w:p>
+      <w:pPr>
+        <w:pStyle w:val="a7"/>
+        <w:numPr>
+          <w:ilvl w:val="0"/>
+          <w:numId w:val="1"/>
+        </w:numPr>
+        <w:rPr>
+          <w:b/>
+          <w:sz w:val="24"/>
+          <w:szCs w:val="24"/>
+        </w:rPr>
+      </w:pPr>
+      <w:r>
+        <w:rPr>
+          <w:b/>
+          <w:sz w:val="24"/>
+          <w:szCs w:val="24"/>
+        </w:rPr>
+        <w:t xml:space="preserve">Levels </w:t>
+      </w:r>
+    </w:p>
+    <w:p>
+      <w:pPr>
+        <w:pStyle w:val="a7"/>
+        <w:rPr>
+          <w:iCs/>
+          <w:sz w:val="24"/>
+          <w:szCs w:val="24"/>
+        </w:rPr>
+      </w:pPr>
+      <w:r>
+        <w:rPr>
+          <w:iCs/>
+          <w:sz w:val="24"/>
+          <w:szCs w:val="24"/>
+        </w:rPr>
+        <w:t>The curren</w:t>
+      </w:r>
+      <w:r>
+        <w:rPr>
+          <w:iCs/>
+          <w:sz w:val="24"/>
+          <w:szCs w:val="24"/>
+        </w:rPr>
+        <w:t xml:space="preserve">t version of the game includes </w:t>
+      </w:r>
+      <w:r>
+        <w:rPr>
+          <w:iCs/>
+          <w:sz w:val="24"/>
+          <w:szCs w:val="24"/>
+        </w:rPr>
+        <w:t>3</w:t>
+      </w:r>
+      <w:r>
+        <w:rPr>
+          <w:iCs/>
+          <w:sz w:val="24"/>
+          <w:szCs w:val="24"/>
+        </w:rPr>
+        <w:t xml:space="preserve"> level</w:t>
+      </w:r>
+      <w:r>
+        <w:rPr>
+          <w:iCs/>
+          <w:sz w:val="24"/>
+          <w:szCs w:val="24"/>
+        </w:rPr>
+        <w:t>s.</w:t>
+      </w:r>
+      <w:r>
+        <w:rPr>
+          <w:iCs/>
+          <w:sz w:val="24"/>
+          <w:szCs w:val="24"/>
+        </w:rPr>
+        <w:t xml:space="preserve"> A level is completed upon the character reaching the end of the level.</w:t>
+      </w:r>
+    </w:p>
+    <w:p>
+      <w:pPr>
+        <w:pStyle w:val="a7"/>
+        <w:numPr>
+          <w:ilvl w:val="0"/>
+          <w:numId w:val="1"/>
+        </w:numPr>
+        <w:rPr>
+          <w:b/>
+          <w:sz w:val="24"/>
+          <w:szCs w:val="24"/>
+        </w:rPr>
+      </w:pPr>
+      <w:r>
+        <w:rPr>
+          <w:b/>
+          <w:sz w:val="24"/>
+          <w:szCs w:val="24"/>
+        </w:rPr>
+        <w:t>Characters</w:t>
+      </w:r>
+    </w:p>
+    <w:p>
+      <w:pPr>
+        <w:pStyle w:val="a7"/>
+        <w:rPr>
+          <w:sz w:val="24"/>
+          <w:szCs w:val="24"/>
+        </w:rPr>
+      </w:pPr>
+      <w:r>
+        <w:rPr>
+          <w:rFonts w:ascii="宋体" w:eastAsia="宋体" w:hAnsi="宋体" w:hint="eastAsia"/>
+          <w:sz w:val="24"/>
+          <w:szCs w:val="24"/>
+          <w:lang w:eastAsia="zh-CN"/>
+        </w:rPr>
+        <w:t>Kaben</w:t>
+      </w:r>
+    </w:p>
+    <w:p>
+      <w:pPr>
+        <w:ind w:firstLine="720"/>
+        <w:rPr>
+          <w:i/>
+          <w:sz w:val="24"/>
+          <w:szCs w:val="24"/>
+        </w:rPr>
+      </w:pPr>
+      <w:r>
+        <w:rPr>
+          <w:noProof/>
+          <w:lang w:val="en-US" w:eastAsia="zh-CN"/>
+        </w:rPr>
+        <w:lastRenderedPageBreak/>
+        <w:drawing>
+          <wp:inline distT="0" distB="0" distL="0" distR="0" wp14:anchorId="04875B1C" wp14:editId="57BEF685">
+            <wp:extent cx="1219048" cy="1219048"/>
+            <wp:effectExtent l="0" t="0" r="635" b="635"/>
+            <wp:docPr id="22" name="图片 22"/>
+            <wp:cNvGraphicFramePr>
+              <a:graphicFrameLocks xmlns:a="http://schemas.openxmlformats.org/drawingml/2006/main" noChangeAspect="1"/>
+            </wp:cNvGraphicFramePr>
+            <a:graphic xmlns:a="http://schemas.openxmlformats.org/drawingml/2006/main">
+              <a:graphicData uri="http://schemas.openxmlformats.org/drawingml/2006/picture">
+                <pic:pic xmlns:pic="http://schemas.openxmlformats.org/drawingml/2006/picture">
+                  <pic:nvPicPr>
+                    <pic:cNvPr id="1" name=""/>
+                    <pic:cNvPicPr/>
+                  </pic:nvPicPr>
+                  <pic:blipFill>
+                    <a:blip r:embed="rId22"/>
+                    <a:stretch>
+                      <a:fillRect/>
+                    </a:stretch>
+                  </pic:blipFill>
+                  <pic:spPr>
+                    <a:xfrm>
+                      <a:off x="0" y="0"/>
                       <a:ext cx="1219048" cy="1219048"/>
                     </a:xfrm>
                     <a:prstGeom prst="rect">
@@ -2944,7 +3236,7 @@
                     </pic:cNvPicPr>
                   </pic:nvPicPr>
                   <pic:blipFill>
-                    <a:blip r:embed="rId21">
+                    <a:blip r:embed="rId23">
                       <a:extLst>
                         <a:ext uri="{28A0092B-C50C-407E-A947-70E740481C1C}">
                           <a14:useLocalDpi xmlns:a14="http://schemas.microsoft.com/office/drawing/2010/main" val="0"/>
@@ -2981,7 +3273,7 @@
         <w:ind w:firstLine="720"/>
         <w:jc w:val="center"/>
         <w:rPr>
-          <w:rFonts w:eastAsia="宋体" w:hint="eastAsia"/>
+          <w:rFonts w:eastAsia="宋体"/>
           <w:sz w:val="24"/>
           <w:szCs w:val="24"/>
           <w:lang w:eastAsia="zh-CN"/>
@@ -3042,7 +3334,7 @@
                     </pic:cNvPicPr>
                   </pic:nvPicPr>
                   <pic:blipFill>
-                    <a:blip r:embed="rId22">
+                    <a:blip r:embed="rId24">
                       <a:extLst>
                         <a:ext uri="{28A0092B-C50C-407E-A947-70E740481C1C}">
                           <a14:useLocalDpi xmlns:a14="http://schemas.microsoft.com/office/drawing/2010/main" val="0"/>
@@ -3079,7 +3371,7 @@
         <w:ind w:firstLine="720"/>
         <w:jc w:val="center"/>
         <w:rPr>
-          <w:rFonts w:eastAsia="宋体" w:hint="eastAsia"/>
+          <w:rFonts w:eastAsia="宋体"/>
           <w:sz w:val="24"/>
           <w:szCs w:val="24"/>
           <w:lang w:eastAsia="zh-CN"/>
@@ -3140,7 +3432,7 @@
                     </pic:cNvPicPr>
                   </pic:nvPicPr>
                   <pic:blipFill>
-                    <a:blip r:embed="rId23">
+                    <a:blip r:embed="rId25">
                       <a:extLst>
                         <a:ext uri="{28A0092B-C50C-407E-A947-70E740481C1C}">
                           <a14:useLocalDpi xmlns:a14="http://schemas.microsoft.com/office/drawing/2010/main" val="0"/>
@@ -3197,12 +3489,121 @@
       <w:pPr>
         <w:ind w:firstLine="720"/>
         <w:rPr>
+          <w:rFonts w:eastAsia="宋体"/>
+          <w:sz w:val="24"/>
+          <w:szCs w:val="24"/>
+          <w:lang w:eastAsia="zh-CN"/>
+        </w:rPr>
+      </w:pPr>
+    </w:p>
+    <w:p>
+      <w:pPr>
+        <w:ind w:firstLine="720"/>
+        <w:rPr>
+          <w:rFonts w:eastAsia="宋体"/>
+          <w:sz w:val="24"/>
+          <w:szCs w:val="24"/>
+          <w:lang w:eastAsia="zh-CN"/>
+        </w:rPr>
+      </w:pPr>
+      <w:r>
+        <w:rPr>
+          <w:rFonts w:eastAsia="宋体"/>
+          <w:sz w:val="24"/>
+          <w:szCs w:val="24"/>
+          <w:lang w:eastAsia="zh-CN"/>
+        </w:rPr>
+        <w:t xml:space="preserve">When the forward direction is blocked, the </w:t>
+      </w:r>
+      <w:r>
+        <w:rPr>
+          <w:rFonts w:eastAsia="宋体"/>
+          <w:sz w:val="24"/>
+          <w:szCs w:val="24"/>
+          <w:lang w:eastAsia="zh-CN"/>
+        </w:rPr>
+        <w:t>hero</w:t>
+      </w:r>
+      <w:r>
+        <w:rPr>
+          <w:rFonts w:eastAsia="宋体"/>
+          <w:sz w:val="24"/>
+          <w:szCs w:val="24"/>
+          <w:lang w:eastAsia="zh-CN"/>
+        </w:rPr>
+        <w:t xml:space="preserve"> stops moving</w:t>
+      </w:r>
+      <w:r>
+        <w:rPr>
+          <w:rFonts w:eastAsia="宋体"/>
+          <w:sz w:val="24"/>
+          <w:szCs w:val="24"/>
+          <w:lang w:eastAsia="zh-CN"/>
+        </w:rPr>
+        <w:t>, but the animation keeps playing.</w:t>
+      </w:r>
+      <w:r>
+        <w:t xml:space="preserve"> </w:t>
+      </w:r>
+    </w:p>
+    <w:p>
+      <w:pPr>
+        <w:ind w:firstLine="720"/>
+        <w:rPr>
+          <w:rFonts w:eastAsia="宋体"/>
+          <w:sz w:val="24"/>
+          <w:szCs w:val="24"/>
+          <w:lang w:eastAsia="zh-CN"/>
+        </w:rPr>
+      </w:pPr>
+      <w:r>
+        <w:rPr>
           <w:rFonts w:eastAsia="宋体" w:hint="eastAsia"/>
           <w:sz w:val="24"/>
           <w:szCs w:val="24"/>
           <w:lang w:eastAsia="zh-CN"/>
         </w:rPr>
-      </w:pPr>
+        <w:t>The</w:t>
+      </w:r>
+      <w:r>
+        <w:rPr>
+          <w:rFonts w:eastAsia="宋体"/>
+          <w:sz w:val="24"/>
+          <w:szCs w:val="24"/>
+          <w:lang w:eastAsia="zh-CN"/>
+        </w:rPr>
+        <w:t xml:space="preserve"> hero could pass through enemies and won’t collided with them,</w:t>
+      </w:r>
+      <w:r>
+        <w:t xml:space="preserve"> </w:t>
+      </w:r>
+      <w:r>
+        <w:rPr>
+          <w:rFonts w:eastAsia="宋体"/>
+          <w:sz w:val="24"/>
+          <w:szCs w:val="24"/>
+          <w:lang w:eastAsia="zh-CN"/>
+        </w:rPr>
+        <w:t>w</w:t>
+      </w:r>
+      <w:r>
+        <w:rPr>
+          <w:rFonts w:eastAsia="宋体"/>
+          <w:sz w:val="24"/>
+          <w:szCs w:val="24"/>
+          <w:lang w:eastAsia="zh-CN"/>
+        </w:rPr>
+        <w:t>hen they overlap, the hero's image is overlaid on top of the enemy</w:t>
+      </w:r>
+      <w:r>
+        <w:rPr>
+          <w:rFonts w:eastAsia="宋体" w:hint="eastAsia"/>
+          <w:sz w:val="24"/>
+          <w:szCs w:val="24"/>
+          <w:lang w:eastAsia="zh-CN"/>
+        </w:rPr>
+        <w:t>.</w:t>
+      </w:r>
     </w:p>
     <w:p>
       <w:pPr>
@@ -3222,115 +3623,6 @@
           <w:lang w:eastAsia="zh-CN"/>
         </w:rPr>
         <w:lastRenderedPageBreak/>
-        <w:t xml:space="preserve">When the forward direction is blocked, the </w:t>
-      </w:r>
-      <w:r>
-        <w:rPr>
-          <w:rFonts w:eastAsia="宋体"/>
-          <w:sz w:val="24"/>
-          <w:szCs w:val="24"/>
-          <w:lang w:eastAsia="zh-CN"/>
-        </w:rPr>
-        <w:t>hero</w:t>
-      </w:r>
-      <w:r>
-        <w:rPr>
-          <w:rFonts w:eastAsia="宋体"/>
-          <w:sz w:val="24"/>
-          <w:szCs w:val="24"/>
-          <w:lang w:eastAsia="zh-CN"/>
-        </w:rPr>
-        <w:t xml:space="preserve"> stops moving</w:t>
-      </w:r>
-      <w:r>
-        <w:rPr>
-          <w:rFonts w:eastAsia="宋体"/>
-          <w:sz w:val="24"/>
-          <w:szCs w:val="24"/>
-          <w:lang w:eastAsia="zh-CN"/>
-        </w:rPr>
-        <w:t>, but the animation keeps playing.</w:t>
-      </w:r>
-      <w:r>
-        <w:t xml:space="preserve"> </w:t>
-      </w:r>
-    </w:p>
-    <w:p>
-      <w:pPr>
-        <w:ind w:firstLine="720"/>
-        <w:rPr>
-          <w:rFonts w:eastAsia="宋体"/>
-          <w:sz w:val="24"/>
-          <w:szCs w:val="24"/>
-          <w:lang w:eastAsia="zh-CN"/>
-        </w:rPr>
-      </w:pPr>
-      <w:r>
-        <w:rPr>
-          <w:rFonts w:eastAsia="宋体" w:hint="eastAsia"/>
-          <w:sz w:val="24"/>
-          <w:szCs w:val="24"/>
-          <w:lang w:eastAsia="zh-CN"/>
-        </w:rPr>
-        <w:t>The</w:t>
-      </w:r>
-      <w:r>
-        <w:rPr>
-          <w:rFonts w:eastAsia="宋体"/>
-          <w:sz w:val="24"/>
-          <w:szCs w:val="24"/>
-          <w:lang w:eastAsia="zh-CN"/>
-        </w:rPr>
-        <w:t xml:space="preserve"> hero could pass through enemies and won’t collided with them,</w:t>
-      </w:r>
-      <w:r>
-        <w:t xml:space="preserve"> </w:t>
-      </w:r>
-      <w:r>
-        <w:rPr>
-          <w:rFonts w:eastAsia="宋体"/>
-          <w:sz w:val="24"/>
-          <w:szCs w:val="24"/>
-          <w:lang w:eastAsia="zh-CN"/>
-        </w:rPr>
-        <w:t>w</w:t>
-      </w:r>
-      <w:r>
-        <w:rPr>
-          <w:rFonts w:eastAsia="宋体"/>
-          <w:sz w:val="24"/>
-          <w:szCs w:val="24"/>
-          <w:lang w:eastAsia="zh-CN"/>
-        </w:rPr>
-        <w:t>hen they overlap, the hero's image is overlaid on top of the enemy</w:t>
-      </w:r>
-      <w:r>
-        <w:rPr>
-          <w:rFonts w:eastAsia="宋体" w:hint="eastAsia"/>
-          <w:sz w:val="24"/>
-          <w:szCs w:val="24"/>
-          <w:lang w:eastAsia="zh-CN"/>
-        </w:rPr>
-        <w:t>.</w:t>
-      </w:r>
-    </w:p>
-    <w:p>
-      <w:pPr>
-        <w:ind w:firstLine="720"/>
-        <w:rPr>
-          <w:rFonts w:eastAsia="宋体"/>
-          <w:sz w:val="24"/>
-          <w:szCs w:val="24"/>
-          <w:lang w:eastAsia="zh-CN"/>
-        </w:rPr>
-      </w:pPr>
-      <w:r>
-        <w:rPr>
-          <w:rFonts w:eastAsia="宋体"/>
-          <w:sz w:val="24"/>
-          <w:szCs w:val="24"/>
-          <w:lang w:eastAsia="zh-CN"/>
-        </w:rPr>
         <w:fldChar w:fldCharType="begin"/>
       </w:r>
       <w:r>
@@ -4616,17 +4908,7 @@
           <w:szCs w:val="24"/>
           <w:lang w:eastAsia="zh-CN"/>
         </w:rPr>
-        <w:t xml:space="preserve">the </w:t>
-      </w:r>
-      <w:r>
-        <w:rPr>
-          <w:rFonts w:eastAsia="宋体"/>
-          <w:sz w:val="24"/>
-          <w:szCs w:val="24"/>
-          <w:lang w:eastAsia="zh-CN"/>
-        </w:rPr>
-        <w:lastRenderedPageBreak/>
-        <w:t>player</w:t>
+        <w:t>the player</w:t>
       </w:r>
       <w:r>
         <w:rPr>
@@ -4804,6 +5086,7 @@
           <w:szCs w:val="24"/>
           <w:lang w:eastAsia="zh-CN"/>
         </w:rPr>
+        <w:lastRenderedPageBreak/>
         <w:t xml:space="preserve">When the </w:t>
       </w:r>
       <w:r>
@@ -5125,7 +5408,7 @@
       <w:pPr>
         <w:ind w:firstLine="720"/>
         <w:rPr>
-          <w:rFonts w:eastAsia="宋体" w:hint="eastAsia"/>
+          <w:rFonts w:eastAsia="宋体"/>
           <w:sz w:val="24"/>
           <w:szCs w:val="24"/>
           <w:lang w:eastAsia="zh-CN"/>
@@ -5139,6 +5422,37 @@
           <w:lang w:eastAsia="zh-CN"/>
         </w:rPr>
         <w:t>Kaben can attack or shoot fireball during dashing without interrupting it. If Kaben is attacked when he is dashing, the dash would be interrupted.</w:t>
+      </w:r>
+    </w:p>
+    <w:p>
+      <w:pPr>
+        <w:ind w:firstLine="720"/>
+        <w:rPr>
+          <w:rFonts w:eastAsia="宋体"/>
+          <w:sz w:val="24"/>
+          <w:szCs w:val="24"/>
+          <w:lang w:eastAsia="zh-CN"/>
+        </w:rPr>
+      </w:pPr>
+      <w:r>
+        <w:rPr>
+          <w:rFonts w:eastAsia="宋体"/>
+          <w:sz w:val="24"/>
+          <w:szCs w:val="24"/>
+          <w:highlight w:val="yellow"/>
+          <w:lang w:eastAsia="zh-CN"/>
+        </w:rPr>
+        <w:t xml:space="preserve">Kaben’s horn </w:t>
+      </w:r>
+      <w:r>
+        <w:rPr>
+          <w:rFonts w:eastAsia="宋体"/>
+          <w:sz w:val="24"/>
+          <w:szCs w:val="24"/>
+          <w:highlight w:val="yellow"/>
+          <w:lang w:eastAsia="zh-CN"/>
+        </w:rPr>
+        <w:t>turns red when Kaben cannot dash( in cool down time), and turn grey when he can.</w:t>
       </w:r>
     </w:p>
     <w:p>
@@ -5353,7 +5667,7 @@
                     <pic:cNvPicPr/>
                   </pic:nvPicPr>
                   <pic:blipFill>
-                    <a:blip r:embed="rId24"/>
+                    <a:blip r:embed="rId26"/>
                     <a:stretch>
                       <a:fillRect/>
                     </a:stretch>
@@ -5706,92 +6020,92 @@
           <w:sz w:val="24"/>
           <w:szCs w:val="24"/>
         </w:rPr>
+        <w:fldChar w:fldCharType="begin"/>
+      </w:r>
+      <w:r>
+        <w:rPr>
+          <w:rFonts w:eastAsia="宋体"/>
+          <w:iCs/>
+          <w:sz w:val="24"/>
+          <w:szCs w:val="24"/>
+          <w:lang w:eastAsia="zh-CN"/>
+        </w:rPr>
+        <w:instrText xml:space="preserve"> </w:instrText>
+      </w:r>
+      <w:r>
+        <w:rPr>
+          <w:rFonts w:eastAsia="宋体" w:hint="eastAsia"/>
+          <w:iCs/>
+          <w:sz w:val="24"/>
+          <w:szCs w:val="24"/>
+          <w:lang w:eastAsia="zh-CN"/>
+        </w:rPr>
+        <w:instrText>= 2 \* GB3</w:instrText>
+      </w:r>
+      <w:r>
+        <w:rPr>
+          <w:rFonts w:eastAsia="宋体"/>
+          <w:iCs/>
+          <w:sz w:val="24"/>
+          <w:szCs w:val="24"/>
+          <w:lang w:eastAsia="zh-CN"/>
+        </w:rPr>
+        <w:instrText xml:space="preserve"> </w:instrText>
+      </w:r>
+      <w:r>
+        <w:rPr>
+          <w:iCs/>
+          <w:sz w:val="24"/>
+          <w:szCs w:val="24"/>
+        </w:rPr>
+        <w:fldChar w:fldCharType="separate"/>
+      </w:r>
+      <w:r>
+        <w:rPr>
+          <w:rFonts w:eastAsia="宋体" w:hint="eastAsia"/>
+          <w:iCs/>
+          <w:noProof/>
+          <w:sz w:val="24"/>
+          <w:szCs w:val="24"/>
+          <w:lang w:eastAsia="zh-CN"/>
+        </w:rPr>
+        <w:t>②</w:t>
+      </w:r>
+      <w:r>
+        <w:rPr>
+          <w:iCs/>
+          <w:sz w:val="24"/>
+          <w:szCs w:val="24"/>
+        </w:rPr>
+        <w:fldChar w:fldCharType="end"/>
+      </w:r>
+      <w:r>
+        <w:rPr>
+          <w:iCs/>
+          <w:sz w:val="24"/>
+          <w:szCs w:val="24"/>
+        </w:rPr>
+        <w:t>Archer</w:t>
+      </w:r>
+    </w:p>
+    <w:p>
+      <w:pPr>
+        <w:pStyle w:val="a7"/>
+        <w:rPr>
+          <w:iCs/>
+          <w:sz w:val="24"/>
+          <w:szCs w:val="24"/>
+        </w:rPr>
+      </w:pPr>
+      <w:r>
+        <w:rPr>
+          <w:iCs/>
+          <w:noProof/>
+          <w:sz w:val="24"/>
+          <w:szCs w:val="24"/>
+          <w:lang w:val="en-US" w:eastAsia="zh-CN"/>
+        </w:rPr>
         <w:lastRenderedPageBreak/>
-        <w:fldChar w:fldCharType="begin"/>
-      </w:r>
-      <w:r>
-        <w:rPr>
-          <w:rFonts w:eastAsia="宋体"/>
-          <w:iCs/>
-          <w:sz w:val="24"/>
-          <w:szCs w:val="24"/>
-          <w:lang w:eastAsia="zh-CN"/>
-        </w:rPr>
-        <w:instrText xml:space="preserve"> </w:instrText>
-      </w:r>
-      <w:r>
-        <w:rPr>
-          <w:rFonts w:eastAsia="宋体" w:hint="eastAsia"/>
-          <w:iCs/>
-          <w:sz w:val="24"/>
-          <w:szCs w:val="24"/>
-          <w:lang w:eastAsia="zh-CN"/>
-        </w:rPr>
-        <w:instrText>= 2 \* GB3</w:instrText>
-      </w:r>
-      <w:r>
-        <w:rPr>
-          <w:rFonts w:eastAsia="宋体"/>
-          <w:iCs/>
-          <w:sz w:val="24"/>
-          <w:szCs w:val="24"/>
-          <w:lang w:eastAsia="zh-CN"/>
-        </w:rPr>
-        <w:instrText xml:space="preserve"> </w:instrText>
-      </w:r>
-      <w:r>
-        <w:rPr>
-          <w:iCs/>
-          <w:sz w:val="24"/>
-          <w:szCs w:val="24"/>
-        </w:rPr>
-        <w:fldChar w:fldCharType="separate"/>
-      </w:r>
-      <w:r>
-        <w:rPr>
-          <w:rFonts w:eastAsia="宋体" w:hint="eastAsia"/>
-          <w:iCs/>
-          <w:noProof/>
-          <w:sz w:val="24"/>
-          <w:szCs w:val="24"/>
-          <w:lang w:eastAsia="zh-CN"/>
-        </w:rPr>
-        <w:t>②</w:t>
-      </w:r>
-      <w:r>
-        <w:rPr>
-          <w:iCs/>
-          <w:sz w:val="24"/>
-          <w:szCs w:val="24"/>
-        </w:rPr>
-        <w:fldChar w:fldCharType="end"/>
-      </w:r>
-      <w:r>
-        <w:rPr>
-          <w:iCs/>
-          <w:sz w:val="24"/>
-          <w:szCs w:val="24"/>
-        </w:rPr>
-        <w:t>Archer</w:t>
-      </w:r>
-    </w:p>
-    <w:p>
-      <w:pPr>
-        <w:pStyle w:val="a7"/>
-        <w:rPr>
-          <w:iCs/>
-          <w:sz w:val="24"/>
-          <w:szCs w:val="24"/>
-        </w:rPr>
-      </w:pPr>
-      <w:r>
-        <w:rPr>
-          <w:iCs/>
-          <w:noProof/>
-          <w:sz w:val="24"/>
-          <w:szCs w:val="24"/>
-          <w:lang w:val="en-US" w:eastAsia="zh-CN"/>
-        </w:rPr>
         <w:drawing>
           <wp:inline distT="0" distB="0" distL="0" distR="0" wp14:anchorId="47D9BAE7" wp14:editId="22A1F0FD">
             <wp:extent cx="1714500" cy="1714500"/>
@@ -5810,7 +6124,7 @@
                     </pic:cNvPicPr>
                   </pic:nvPicPr>
                   <pic:blipFill>
-                    <a:blip r:embed="rId25" cstate="print">
+                    <a:blip r:embed="rId27" cstate="print">
                       <a:extLst>
                         <a:ext uri="{28A0092B-C50C-407E-A947-70E740481C1C}">
                           <a14:useLocalDpi xmlns:a14="http://schemas.microsoft.com/office/drawing/2010/main" val="0"/>
@@ -6276,6 +6590,761 @@
           <w:iCs/>
           <w:sz w:val="24"/>
           <w:szCs w:val="24"/>
+          <w:highlight w:val="yellow"/>
+        </w:rPr>
+      </w:pPr>
+      <w:r>
+        <w:rPr>
+          <w:iCs/>
+          <w:sz w:val="24"/>
+          <w:szCs w:val="24"/>
+          <w:highlight w:val="yellow"/>
+        </w:rPr>
+        <w:fldChar w:fldCharType="begin"/>
+      </w:r>
+      <w:r>
+        <w:rPr>
+          <w:iCs/>
+          <w:sz w:val="24"/>
+          <w:szCs w:val="24"/>
+          <w:highlight w:val="yellow"/>
+        </w:rPr>
+        <w:instrText xml:space="preserve"> </w:instrText>
+      </w:r>
+      <w:r>
+        <w:rPr>
+          <w:rFonts w:hint="eastAsia"/>
+          <w:iCs/>
+          <w:sz w:val="24"/>
+          <w:szCs w:val="24"/>
+          <w:highlight w:val="yellow"/>
+        </w:rPr>
+        <w:instrText>= 3 \* GB3</w:instrText>
+      </w:r>
+      <w:r>
+        <w:rPr>
+          <w:iCs/>
+          <w:sz w:val="24"/>
+          <w:szCs w:val="24"/>
+          <w:highlight w:val="yellow"/>
+        </w:rPr>
+        <w:instrText xml:space="preserve"> </w:instrText>
+      </w:r>
+      <w:r>
+        <w:rPr>
+          <w:iCs/>
+          <w:sz w:val="24"/>
+          <w:szCs w:val="24"/>
+          <w:highlight w:val="yellow"/>
+        </w:rPr>
+        <w:fldChar w:fldCharType="separate"/>
+      </w:r>
+      <w:r>
+        <w:rPr>
+          <w:rFonts w:hint="eastAsia"/>
+          <w:iCs/>
+          <w:sz w:val="24"/>
+          <w:szCs w:val="24"/>
+          <w:highlight w:val="yellow"/>
+        </w:rPr>
+        <w:t>③</w:t>
+      </w:r>
+      <w:r>
+        <w:rPr>
+          <w:iCs/>
+          <w:sz w:val="24"/>
+          <w:szCs w:val="24"/>
+          <w:highlight w:val="yellow"/>
+        </w:rPr>
+        <w:fldChar w:fldCharType="end"/>
+      </w:r>
+      <w:r>
+        <w:rPr>
+          <w:iCs/>
+          <w:sz w:val="24"/>
+          <w:szCs w:val="24"/>
+          <w:highlight w:val="yellow"/>
+        </w:rPr>
+        <w:t>Wizard(boss)</w:t>
+      </w:r>
+    </w:p>
+    <w:p>
+      <w:pPr>
+        <w:pStyle w:val="a7"/>
+        <w:rPr>
+          <w:iCs/>
+          <w:sz w:val="24"/>
+          <w:szCs w:val="24"/>
+          <w:highlight w:val="yellow"/>
+        </w:rPr>
+      </w:pPr>
+      <w:r>
+        <w:rPr>
+          <w:iCs/>
+          <w:sz w:val="24"/>
+          <w:szCs w:val="24"/>
+          <w:highlight w:val="yellow"/>
+        </w:rPr>
+        <w:t>Level 3 is the level for boss, the camera locks which means it cannot move.</w:t>
+      </w:r>
+    </w:p>
+    <w:p>
+      <w:pPr>
+        <w:pStyle w:val="a7"/>
+        <w:rPr>
+          <w:iCs/>
+          <w:sz w:val="24"/>
+          <w:szCs w:val="24"/>
+          <w:highlight w:val="yellow"/>
+        </w:rPr>
+      </w:pPr>
+    </w:p>
+    <w:p>
+      <w:pPr>
+        <w:pStyle w:val="a7"/>
+        <w:rPr>
+          <w:iCs/>
+          <w:sz w:val="24"/>
+          <w:szCs w:val="24"/>
+          <w:highlight w:val="yellow"/>
+        </w:rPr>
+      </w:pPr>
+      <w:r>
+        <w:rPr>
+          <w:iCs/>
+          <w:sz w:val="24"/>
+          <w:szCs w:val="24"/>
+          <w:highlight w:val="yellow"/>
+        </w:rPr>
+        <w:t>A wizard using dangerous necromancy magic.</w:t>
+      </w:r>
+      <w:r>
+        <w:rPr>
+          <w:highlight w:val="yellow"/>
+        </w:rPr>
+        <w:t xml:space="preserve"> </w:t>
+      </w:r>
+      <w:r>
+        <w:rPr>
+          <w:iCs/>
+          <w:sz w:val="24"/>
+          <w:szCs w:val="24"/>
+          <w:highlight w:val="yellow"/>
+        </w:rPr>
+        <w:t>The wizard has three different phases, each with a different pattern of action.</w:t>
+      </w:r>
+    </w:p>
+    <w:p>
+      <w:pPr>
+        <w:pStyle w:val="a7"/>
+        <w:rPr>
+          <w:iCs/>
+          <w:sz w:val="24"/>
+          <w:szCs w:val="24"/>
+          <w:highlight w:val="yellow"/>
+        </w:rPr>
+      </w:pPr>
+    </w:p>
+    <w:p>
+      <w:pPr>
+        <w:pStyle w:val="a7"/>
+        <w:rPr>
+          <w:iCs/>
+          <w:sz w:val="24"/>
+          <w:szCs w:val="24"/>
+          <w:highlight w:val="yellow"/>
+        </w:rPr>
+      </w:pPr>
+      <w:r>
+        <w:rPr>
+          <w:iCs/>
+          <w:sz w:val="24"/>
+          <w:szCs w:val="24"/>
+          <w:highlight w:val="yellow"/>
+        </w:rPr>
+        <w:fldChar w:fldCharType="begin"/>
+      </w:r>
+      <w:r>
+        <w:rPr>
+          <w:rFonts w:eastAsia="宋体"/>
+          <w:iCs/>
+          <w:sz w:val="24"/>
+          <w:szCs w:val="24"/>
+          <w:highlight w:val="yellow"/>
+          <w:lang w:eastAsia="zh-CN"/>
+        </w:rPr>
+        <w:instrText xml:space="preserve"> </w:instrText>
+      </w:r>
+      <w:r>
+        <w:rPr>
+          <w:rFonts w:eastAsia="宋体" w:hint="eastAsia"/>
+          <w:iCs/>
+          <w:sz w:val="24"/>
+          <w:szCs w:val="24"/>
+          <w:highlight w:val="yellow"/>
+          <w:lang w:eastAsia="zh-CN"/>
+        </w:rPr>
+        <w:instrText>= 1 \* ROMAN</w:instrText>
+      </w:r>
+      <w:r>
+        <w:rPr>
+          <w:rFonts w:eastAsia="宋体"/>
+          <w:iCs/>
+          <w:sz w:val="24"/>
+          <w:szCs w:val="24"/>
+          <w:highlight w:val="yellow"/>
+          <w:lang w:eastAsia="zh-CN"/>
+        </w:rPr>
+        <w:instrText xml:space="preserve"> </w:instrText>
+      </w:r>
+      <w:r>
+        <w:rPr>
+          <w:iCs/>
+          <w:sz w:val="24"/>
+          <w:szCs w:val="24"/>
+          <w:highlight w:val="yellow"/>
+        </w:rPr>
+        <w:fldChar w:fldCharType="separate"/>
+      </w:r>
+      <w:r>
+        <w:rPr>
+          <w:rFonts w:eastAsia="宋体"/>
+          <w:iCs/>
+          <w:noProof/>
+          <w:sz w:val="24"/>
+          <w:szCs w:val="24"/>
+          <w:highlight w:val="yellow"/>
+          <w:lang w:eastAsia="zh-CN"/>
+        </w:rPr>
+        <w:t>I</w:t>
+      </w:r>
+      <w:r>
+        <w:rPr>
+          <w:iCs/>
+          <w:sz w:val="24"/>
+          <w:szCs w:val="24"/>
+          <w:highlight w:val="yellow"/>
+        </w:rPr>
+        <w:fldChar w:fldCharType="end"/>
+      </w:r>
+      <w:r>
+        <w:rPr>
+          <w:iCs/>
+          <w:sz w:val="24"/>
+          <w:szCs w:val="24"/>
+          <w:highlight w:val="yellow"/>
+        </w:rPr>
+        <w:t>. Phase 1</w:t>
+      </w:r>
+    </w:p>
+    <w:p>
+      <w:pPr>
+        <w:pStyle w:val="a7"/>
+        <w:rPr>
+          <w:rFonts w:eastAsia="宋体"/>
+          <w:iCs/>
+          <w:sz w:val="24"/>
+          <w:szCs w:val="24"/>
+          <w:highlight w:val="yellow"/>
+          <w:lang w:eastAsia="zh-CN"/>
+        </w:rPr>
+      </w:pPr>
+      <w:r>
+        <w:rPr>
+          <w:iCs/>
+          <w:sz w:val="24"/>
+          <w:szCs w:val="24"/>
+          <w:highlight w:val="yellow"/>
+        </w:rPr>
+        <w:t xml:space="preserve">The wizard shoots fireballs towards Kaben every 3 second. </w:t>
+      </w:r>
+      <w:r>
+        <w:rPr>
+          <w:rFonts w:eastAsia="宋体"/>
+          <w:iCs/>
+          <w:sz w:val="24"/>
+          <w:szCs w:val="24"/>
+          <w:highlight w:val="yellow"/>
+          <w:lang w:eastAsia="zh-CN"/>
+        </w:rPr>
+        <w:t>If the hero is too close to himself, he will move away from the player unless he cannot. When the attack cool down ends, he will stop whatever he is doing and shoot a fireball at the player.</w:t>
+      </w:r>
+    </w:p>
+    <w:p>
+      <w:pPr>
+        <w:pStyle w:val="a7"/>
+        <w:rPr>
+          <w:iCs/>
+          <w:sz w:val="24"/>
+          <w:szCs w:val="24"/>
+          <w:highlight w:val="yellow"/>
+        </w:rPr>
+      </w:pPr>
+      <w:r>
+        <w:rPr>
+          <w:iCs/>
+          <w:sz w:val="24"/>
+          <w:szCs w:val="24"/>
+          <w:highlight w:val="yellow"/>
+        </w:rPr>
+        <w:t>When his health drops to a certain value, he turns into phase 2.</w:t>
+      </w:r>
+    </w:p>
+    <w:p>
+      <w:pPr>
+        <w:pStyle w:val="a7"/>
+        <w:rPr>
+          <w:iCs/>
+          <w:sz w:val="24"/>
+          <w:szCs w:val="24"/>
+          <w:highlight w:val="yellow"/>
+        </w:rPr>
+      </w:pPr>
+    </w:p>
+    <w:p>
+      <w:pPr>
+        <w:pStyle w:val="a7"/>
+        <w:rPr>
+          <w:iCs/>
+          <w:sz w:val="24"/>
+          <w:szCs w:val="24"/>
+          <w:highlight w:val="yellow"/>
+        </w:rPr>
+      </w:pPr>
+      <w:r>
+        <w:rPr>
+          <w:iCs/>
+          <w:sz w:val="24"/>
+          <w:szCs w:val="24"/>
+          <w:highlight w:val="yellow"/>
+        </w:rPr>
+        <w:fldChar w:fldCharType="begin"/>
+      </w:r>
+      <w:r>
+        <w:rPr>
+          <w:rFonts w:eastAsia="宋体"/>
+          <w:iCs/>
+          <w:sz w:val="24"/>
+          <w:szCs w:val="24"/>
+          <w:highlight w:val="yellow"/>
+          <w:lang w:eastAsia="zh-CN"/>
+        </w:rPr>
+        <w:instrText xml:space="preserve"> </w:instrText>
+      </w:r>
+      <w:r>
+        <w:rPr>
+          <w:rFonts w:eastAsia="宋体" w:hint="eastAsia"/>
+          <w:iCs/>
+          <w:sz w:val="24"/>
+          <w:szCs w:val="24"/>
+          <w:highlight w:val="yellow"/>
+          <w:lang w:eastAsia="zh-CN"/>
+        </w:rPr>
+        <w:instrText>= 2 \* ROMAN</w:instrText>
+      </w:r>
+      <w:r>
+        <w:rPr>
+          <w:rFonts w:eastAsia="宋体"/>
+          <w:iCs/>
+          <w:sz w:val="24"/>
+          <w:szCs w:val="24"/>
+          <w:highlight w:val="yellow"/>
+          <w:lang w:eastAsia="zh-CN"/>
+        </w:rPr>
+        <w:instrText xml:space="preserve"> </w:instrText>
+      </w:r>
+      <w:r>
+        <w:rPr>
+          <w:iCs/>
+          <w:sz w:val="24"/>
+          <w:szCs w:val="24"/>
+          <w:highlight w:val="yellow"/>
+        </w:rPr>
+        <w:fldChar w:fldCharType="separate"/>
+      </w:r>
+      <w:r>
+        <w:rPr>
+          <w:rFonts w:eastAsia="宋体"/>
+          <w:iCs/>
+          <w:noProof/>
+          <w:sz w:val="24"/>
+          <w:szCs w:val="24"/>
+          <w:highlight w:val="yellow"/>
+          <w:lang w:eastAsia="zh-CN"/>
+        </w:rPr>
+        <w:t>II</w:t>
+      </w:r>
+      <w:r>
+        <w:rPr>
+          <w:iCs/>
+          <w:sz w:val="24"/>
+          <w:szCs w:val="24"/>
+          <w:highlight w:val="yellow"/>
+        </w:rPr>
+        <w:fldChar w:fldCharType="end"/>
+      </w:r>
+      <w:r>
+        <w:rPr>
+          <w:iCs/>
+          <w:sz w:val="24"/>
+          <w:szCs w:val="24"/>
+          <w:highlight w:val="yellow"/>
+        </w:rPr>
+        <w:t>.phase 2</w:t>
+      </w:r>
+    </w:p>
+    <w:p>
+      <w:pPr>
+        <w:pStyle w:val="a7"/>
+        <w:rPr>
+          <w:rFonts w:eastAsia="宋体"/>
+          <w:iCs/>
+          <w:sz w:val="24"/>
+          <w:szCs w:val="24"/>
+          <w:highlight w:val="yellow"/>
+          <w:lang w:eastAsia="zh-CN"/>
+        </w:rPr>
+      </w:pPr>
+      <w:r>
+        <w:rPr>
+          <w:iCs/>
+          <w:sz w:val="24"/>
+          <w:szCs w:val="24"/>
+          <w:highlight w:val="yellow"/>
+        </w:rPr>
+        <w:t xml:space="preserve">The wizard shoots fireballs towards Kaben every 3 second. </w:t>
+      </w:r>
+      <w:r>
+        <w:rPr>
+          <w:rFonts w:eastAsia="宋体"/>
+          <w:iCs/>
+          <w:sz w:val="24"/>
+          <w:szCs w:val="24"/>
+          <w:highlight w:val="yellow"/>
+          <w:lang w:eastAsia="zh-CN"/>
+        </w:rPr>
+        <w:t>If the hero is too close to himself, he will move away from the player unless he cannot. When the attack cool down ends, he will stop whatever he is doing and shoot a fireball at the player.</w:t>
+      </w:r>
+      <w:r>
+        <w:rPr>
+          <w:rFonts w:eastAsia="宋体"/>
+          <w:iCs/>
+          <w:sz w:val="24"/>
+          <w:szCs w:val="24"/>
+          <w:highlight w:val="yellow"/>
+          <w:lang w:eastAsia="zh-CN"/>
+        </w:rPr>
+        <w:t xml:space="preserve"> (As same as phase 1)</w:t>
+      </w:r>
+    </w:p>
+    <w:p>
+      <w:pPr>
+        <w:pStyle w:val="a7"/>
+        <w:rPr>
+          <w:rFonts w:eastAsia="宋体"/>
+          <w:iCs/>
+          <w:sz w:val="24"/>
+          <w:szCs w:val="24"/>
+          <w:highlight w:val="yellow"/>
+          <w:lang w:eastAsia="zh-CN"/>
+        </w:rPr>
+      </w:pPr>
+      <w:r>
+        <w:rPr>
+          <w:rFonts w:eastAsia="宋体"/>
+          <w:iCs/>
+          <w:sz w:val="24"/>
+          <w:szCs w:val="24"/>
+          <w:highlight w:val="yellow"/>
+          <w:lang w:eastAsia="zh-CN"/>
+        </w:rPr>
+        <w:t>The wizard gathers power for 2 second, selects 8 sequential plates and conjures fireballs hitting straight into these 8 plates. The fireballs are fired at an interval of 0.2 seconds. Cool down time of this skill is 15s, starting counting when the last fireball is shot.</w:t>
+      </w:r>
+    </w:p>
+    <w:p>
+      <w:pPr>
+        <w:pStyle w:val="a7"/>
+        <w:rPr>
+          <w:iCs/>
+          <w:sz w:val="24"/>
+          <w:szCs w:val="24"/>
+          <w:highlight w:val="yellow"/>
+        </w:rPr>
+      </w:pPr>
+      <w:r>
+        <w:rPr>
+          <w:iCs/>
+          <w:sz w:val="24"/>
+          <w:szCs w:val="24"/>
+          <w:highlight w:val="yellow"/>
+        </w:rPr>
+        <w:lastRenderedPageBreak/>
+        <w:t>When his health drops to a certain value, he turns into phase 2.</w:t>
+      </w:r>
+    </w:p>
+    <w:p>
+      <w:pPr>
+        <w:pStyle w:val="a7"/>
+        <w:rPr>
+          <w:iCs/>
+          <w:sz w:val="24"/>
+          <w:szCs w:val="24"/>
+          <w:highlight w:val="yellow"/>
+        </w:rPr>
+      </w:pPr>
+    </w:p>
+    <w:p>
+      <w:pPr>
+        <w:pStyle w:val="a7"/>
+        <w:rPr>
+          <w:iCs/>
+          <w:sz w:val="24"/>
+          <w:szCs w:val="24"/>
+          <w:highlight w:val="yellow"/>
+        </w:rPr>
+      </w:pPr>
+      <w:r>
+        <w:rPr>
+          <w:iCs/>
+          <w:sz w:val="24"/>
+          <w:szCs w:val="24"/>
+          <w:highlight w:val="yellow"/>
+        </w:rPr>
+        <w:fldChar w:fldCharType="begin"/>
+      </w:r>
+      <w:r>
+        <w:rPr>
+          <w:rFonts w:eastAsia="宋体"/>
+          <w:iCs/>
+          <w:sz w:val="24"/>
+          <w:szCs w:val="24"/>
+          <w:highlight w:val="yellow"/>
+          <w:lang w:eastAsia="zh-CN"/>
+        </w:rPr>
+        <w:instrText xml:space="preserve"> </w:instrText>
+      </w:r>
+      <w:r>
+        <w:rPr>
+          <w:rFonts w:eastAsia="宋体" w:hint="eastAsia"/>
+          <w:iCs/>
+          <w:sz w:val="24"/>
+          <w:szCs w:val="24"/>
+          <w:highlight w:val="yellow"/>
+          <w:lang w:eastAsia="zh-CN"/>
+        </w:rPr>
+        <w:instrText>= 3 \* ROMAN</w:instrText>
+      </w:r>
+      <w:r>
+        <w:rPr>
+          <w:rFonts w:eastAsia="宋体"/>
+          <w:iCs/>
+          <w:sz w:val="24"/>
+          <w:szCs w:val="24"/>
+          <w:highlight w:val="yellow"/>
+          <w:lang w:eastAsia="zh-CN"/>
+        </w:rPr>
+        <w:instrText xml:space="preserve"> </w:instrText>
+      </w:r>
+      <w:r>
+        <w:rPr>
+          <w:iCs/>
+          <w:sz w:val="24"/>
+          <w:szCs w:val="24"/>
+          <w:highlight w:val="yellow"/>
+        </w:rPr>
+        <w:fldChar w:fldCharType="separate"/>
+      </w:r>
+      <w:r>
+        <w:rPr>
+          <w:rFonts w:eastAsia="宋体"/>
+          <w:iCs/>
+          <w:noProof/>
+          <w:sz w:val="24"/>
+          <w:szCs w:val="24"/>
+          <w:highlight w:val="yellow"/>
+          <w:lang w:eastAsia="zh-CN"/>
+        </w:rPr>
+        <w:t>III</w:t>
+      </w:r>
+      <w:r>
+        <w:rPr>
+          <w:iCs/>
+          <w:sz w:val="24"/>
+          <w:szCs w:val="24"/>
+          <w:highlight w:val="yellow"/>
+        </w:rPr>
+        <w:fldChar w:fldCharType="end"/>
+      </w:r>
+      <w:r>
+        <w:rPr>
+          <w:iCs/>
+          <w:sz w:val="24"/>
+          <w:szCs w:val="24"/>
+          <w:highlight w:val="yellow"/>
+        </w:rPr>
+        <w:t>.Phase 3</w:t>
+      </w:r>
+    </w:p>
+    <w:p>
+      <w:pPr>
+        <w:pStyle w:val="a7"/>
+        <w:rPr>
+          <w:iCs/>
+          <w:sz w:val="24"/>
+          <w:szCs w:val="24"/>
+          <w:highlight w:val="yellow"/>
+        </w:rPr>
+      </w:pPr>
+      <w:r>
+        <w:rPr>
+          <w:iCs/>
+          <w:sz w:val="24"/>
+          <w:szCs w:val="24"/>
+          <w:highlight w:val="yellow"/>
+        </w:rPr>
+        <w:t>The wizard flies to the center of screen and con</w:t>
+      </w:r>
+      <w:r>
+        <w:rPr>
+          <w:iCs/>
+          <w:sz w:val="24"/>
+          <w:szCs w:val="24"/>
+          <w:highlight w:val="yellow"/>
+        </w:rPr>
+        <w:t xml:space="preserve">jures 3 swordman in random location on ground. He falls when all of 3 swordmen are killed, remains invincible </w:t>
+      </w:r>
+      <w:r>
+        <w:rPr>
+          <w:iCs/>
+          <w:sz w:val="24"/>
+          <w:szCs w:val="24"/>
+          <w:highlight w:val="yellow"/>
+        </w:rPr>
+        <w:t>midair</w:t>
+      </w:r>
+      <w:r>
+        <w:rPr>
+          <w:iCs/>
+          <w:sz w:val="24"/>
+          <w:szCs w:val="24"/>
+          <w:highlight w:val="yellow"/>
+        </w:rPr>
+        <w:t>. Wizard gets dizzy for 5 seconds after falling to the ground, and flies again after recovering.</w:t>
+      </w:r>
+    </w:p>
+    <w:p>
+      <w:pPr>
+        <w:pStyle w:val="a7"/>
+        <w:rPr>
+          <w:iCs/>
+          <w:sz w:val="24"/>
+          <w:szCs w:val="24"/>
+          <w:highlight w:val="yellow"/>
+        </w:rPr>
+      </w:pPr>
+    </w:p>
+    <w:p>
+      <w:pPr>
+        <w:pStyle w:val="a7"/>
+        <w:rPr>
+          <w:rFonts w:eastAsia="宋体"/>
+          <w:sz w:val="24"/>
+          <w:szCs w:val="24"/>
+          <w:highlight w:val="yellow"/>
+          <w:lang w:eastAsia="zh-CN"/>
+        </w:rPr>
+      </w:pPr>
+      <w:r>
+        <w:rPr>
+          <w:rFonts w:eastAsia="宋体"/>
+          <w:sz w:val="24"/>
+          <w:szCs w:val="24"/>
+          <w:highlight w:val="yellow"/>
+          <w:lang w:eastAsia="zh-CN"/>
+        </w:rPr>
+        <w:t>The wizard</w:t>
+      </w:r>
+      <w:r>
+        <w:rPr>
+          <w:rFonts w:eastAsia="宋体"/>
+          <w:sz w:val="24"/>
+          <w:szCs w:val="24"/>
+          <w:highlight w:val="yellow"/>
+          <w:lang w:eastAsia="zh-CN"/>
+        </w:rPr>
+        <w:t xml:space="preserve"> dies when his health drops to zero or lower, play death animation, the image becomes translucent for around 1 second and vanishes.</w:t>
+      </w:r>
+      <w:r>
+        <w:rPr>
+          <w:rFonts w:eastAsia="宋体"/>
+          <w:sz w:val="24"/>
+          <w:szCs w:val="24"/>
+          <w:highlight w:val="yellow"/>
+          <w:lang w:eastAsia="zh-CN"/>
+        </w:rPr>
+        <w:t xml:space="preserve"> The game should enter Congratulation state 3 seconds after defeating the wizard.</w:t>
+      </w:r>
+    </w:p>
+    <w:p>
+      <w:pPr>
+        <w:pStyle w:val="a7"/>
+        <w:rPr>
+          <w:rFonts w:eastAsia="宋体"/>
+          <w:sz w:val="24"/>
+          <w:szCs w:val="24"/>
+          <w:highlight w:val="yellow"/>
+          <w:lang w:eastAsia="zh-CN"/>
+        </w:rPr>
+      </w:pPr>
+    </w:p>
+    <w:p>
+      <w:pPr>
+        <w:pStyle w:val="a7"/>
+        <w:rPr>
+          <w:rFonts w:hint="eastAsia"/>
+          <w:iCs/>
+          <w:sz w:val="24"/>
+          <w:szCs w:val="24"/>
+        </w:rPr>
+      </w:pPr>
+      <w:r>
+        <w:rPr>
+          <w:rFonts w:eastAsia="宋体"/>
+          <w:sz w:val="24"/>
+          <w:szCs w:val="24"/>
+          <w:highlight w:val="yellow"/>
+          <w:lang w:eastAsia="zh-CN"/>
+        </w:rPr>
+        <w:t xml:space="preserve">The wizard’s action will </w:t>
+      </w:r>
+      <w:r>
+        <w:rPr>
+          <w:rFonts w:eastAsia="宋体"/>
+          <w:sz w:val="24"/>
+          <w:szCs w:val="24"/>
+          <w:highlight w:val="yellow"/>
+          <w:lang w:eastAsia="zh-CN"/>
+        </w:rPr>
+        <w:t>not be</w:t>
+      </w:r>
+      <w:r>
+        <w:rPr>
+          <w:rFonts w:eastAsia="宋体"/>
+          <w:sz w:val="24"/>
+          <w:szCs w:val="24"/>
+          <w:highlight w:val="yellow"/>
+          <w:lang w:eastAsia="zh-CN"/>
+        </w:rPr>
+        <w:t xml:space="preserve"> interrupted.</w:t>
+      </w:r>
+    </w:p>
+    <w:p>
+      <w:pPr>
+        <w:pStyle w:val="a7"/>
+        <w:rPr>
+          <w:iCs/>
+          <w:sz w:val="24"/>
+          <w:szCs w:val="24"/>
         </w:rPr>
       </w:pPr>
     </w:p>
@@ -6386,7 +7455,16 @@
           <w:szCs w:val="24"/>
           <w:lang w:eastAsia="zh-CN"/>
         </w:rPr>
-        <w:t>Bricks</w:t>
+        <w:t>Plate</w:t>
+      </w:r>
+      <w:r>
+        <w:rPr>
+          <w:rFonts w:eastAsia="宋体"/>
+          <w:sz w:val="24"/>
+          <w:szCs w:val="24"/>
+          <w:lang w:eastAsia="zh-CN"/>
+        </w:rPr>
+        <w:t>s</w:t>
       </w:r>
     </w:p>
     <w:p>
@@ -6420,7 +7498,7 @@
                     <pic:cNvPicPr/>
                   </pic:nvPicPr>
                   <pic:blipFill>
-                    <a:blip r:embed="rId26"/>
+                    <a:blip r:embed="rId28"/>
                     <a:stretch>
                       <a:fillRect/>
                     </a:stretch>
@@ -6467,7 +7545,25 @@
           <w:szCs w:val="24"/>
           <w:lang w:eastAsia="zh-CN"/>
         </w:rPr>
-        <w:t xml:space="preserve">ormal bricks, the </w:t>
+        <w:t xml:space="preserve">ormal </w:t>
+      </w:r>
+      <w:r>
+        <w:rPr>
+          <w:rFonts w:eastAsia="宋体"/>
+          <w:sz w:val="24"/>
+          <w:szCs w:val="24"/>
+          <w:lang w:eastAsia="zh-CN"/>
+        </w:rPr>
+        <w:t>plate</w:t>
+      </w:r>
+      <w:r>
+        <w:rPr>
+          <w:rFonts w:eastAsia="宋体"/>
+          <w:sz w:val="24"/>
+          <w:szCs w:val="24"/>
+          <w:lang w:eastAsia="zh-CN"/>
+        </w:rPr>
+        <w:t xml:space="preserve">s, the </w:t>
       </w:r>
       <w:r>
         <w:rPr>
@@ -6495,6 +7591,47 @@
           <w:lang w:eastAsia="zh-CN"/>
         </w:rPr>
         <w:t xml:space="preserve"> move on it, but they cannot go through it.</w:t>
+      </w:r>
+    </w:p>
+    <w:p>
+      <w:pPr>
+        <w:pStyle w:val="a7"/>
+        <w:rPr>
+          <w:rFonts w:eastAsia="宋体"/>
+          <w:sz w:val="24"/>
+          <w:szCs w:val="24"/>
+          <w:lang w:eastAsia="zh-CN"/>
+        </w:rPr>
+      </w:pPr>
+      <w:r>
+        <w:rPr>
+          <w:rFonts w:eastAsia="宋体"/>
+          <w:sz w:val="24"/>
+          <w:szCs w:val="24"/>
+          <w:highlight w:val="yellow"/>
+          <w:lang w:eastAsia="zh-CN"/>
+        </w:rPr>
+        <w:t xml:space="preserve">Some </w:t>
+      </w:r>
+      <w:r>
+        <w:rPr>
+          <w:rFonts w:eastAsia="宋体"/>
+          <w:sz w:val="24"/>
+          <w:szCs w:val="24"/>
+          <w:highlight w:val="yellow"/>
+          <w:lang w:eastAsia="zh-CN"/>
+        </w:rPr>
+        <w:t>plate</w:t>
+      </w:r>
+      <w:r>
+        <w:rPr>
+          <w:rFonts w:eastAsia="宋体"/>
+          <w:sz w:val="24"/>
+          <w:szCs w:val="24"/>
+          <w:highlight w:val="yellow"/>
+          <w:lang w:eastAsia="zh-CN"/>
+        </w:rPr>
+        <w:t>s could move horizontally or vertically.</w:t>
       </w:r>
     </w:p>
     <w:p>
@@ -6578,7 +7715,16 @@
           <w:szCs w:val="24"/>
           <w:lang w:eastAsia="zh-CN"/>
         </w:rPr>
-        <w:t>Spine</w:t>
+        <w:t>Spi</w:t>
+      </w:r>
+      <w:r>
+        <w:rPr>
+          <w:rFonts w:eastAsia="宋体"/>
+          <w:sz w:val="24"/>
+          <w:szCs w:val="24"/>
+          <w:lang w:eastAsia="zh-CN"/>
+        </w:rPr>
+        <w:t>ke</w:t>
       </w:r>
     </w:p>
     <w:p>
@@ -6612,7 +7758,7 @@
                     <pic:cNvPicPr/>
                   </pic:nvPicPr>
                   <pic:blipFill>
-                    <a:blip r:embed="rId27"/>
+                    <a:blip r:embed="rId29"/>
                     <a:stretch>
                       <a:fillRect/>
                     </a:stretch>
@@ -6715,6 +7861,27 @@
           <w:rFonts w:eastAsia="宋体"/>
           <w:sz w:val="24"/>
           <w:szCs w:val="24"/>
+          <w:highlight w:val="yellow"/>
+          <w:lang w:eastAsia="zh-CN"/>
+        </w:rPr>
+        <w:t>Some spikes could move horizontally or vertically.</w:t>
+      </w:r>
+    </w:p>
+    <w:p>
+      <w:pPr>
+        <w:pStyle w:val="a7"/>
+        <w:rPr>
+          <w:rFonts w:eastAsia="宋体"/>
+          <w:sz w:val="24"/>
+          <w:szCs w:val="24"/>
+          <w:lang w:eastAsia="zh-CN"/>
+        </w:rPr>
+      </w:pPr>
+      <w:r>
+        <w:rPr>
+          <w:rFonts w:eastAsia="宋体"/>
+          <w:sz w:val="24"/>
+          <w:szCs w:val="24"/>
           <w:lang w:eastAsia="zh-CN"/>
         </w:rPr>
         <w:fldChar w:fldCharType="begin"/>
@@ -6950,35 +8117,179 @@
           <w:szCs w:val="24"/>
           <w:lang w:eastAsia="zh-CN"/>
         </w:rPr>
+        <w:t>A</w:t>
+      </w:r>
+      <w:r>
+        <w:rPr>
+          <w:rFonts w:eastAsia="宋体"/>
+          <w:sz w:val="24"/>
+          <w:szCs w:val="24"/>
+          <w:lang w:eastAsia="zh-CN"/>
+        </w:rPr>
+        <w:t xml:space="preserve"> trap that </w:t>
+      </w:r>
+      <w:r>
+        <w:rPr>
+          <w:rFonts w:eastAsia="宋体"/>
+          <w:sz w:val="24"/>
+          <w:szCs w:val="24"/>
+          <w:lang w:eastAsia="zh-CN"/>
+        </w:rPr>
+        <w:t>periodically fires a fireball upward</w:t>
+      </w:r>
+      <w:r>
+        <w:rPr>
+          <w:rFonts w:eastAsia="宋体"/>
+          <w:sz w:val="24"/>
+          <w:szCs w:val="24"/>
+          <w:lang w:eastAsia="zh-CN"/>
+        </w:rPr>
+        <w:t xml:space="preserve"> ( or other  direction after being rotated).</w:t>
+      </w:r>
+    </w:p>
+    <w:p>
+      <w:pPr>
+        <w:pStyle w:val="a7"/>
+        <w:rPr>
+          <w:rFonts w:eastAsia="宋体"/>
+          <w:sz w:val="24"/>
+          <w:szCs w:val="24"/>
+          <w:lang w:eastAsia="zh-CN"/>
+        </w:rPr>
+      </w:pPr>
+      <w:r>
+        <w:rPr>
+          <w:rFonts w:eastAsia="宋体"/>
+          <w:sz w:val="24"/>
+          <w:szCs w:val="24"/>
+          <w:lang w:eastAsia="zh-CN"/>
+        </w:rPr>
+        <w:t>Kaben and enemies could stand and move on it, but cannot go through it, just like bricks.</w:t>
+      </w:r>
+      <w:r>
+        <w:rPr>
+          <w:rFonts w:eastAsia="宋体"/>
+          <w:sz w:val="24"/>
+          <w:szCs w:val="24"/>
+          <w:lang w:eastAsia="zh-CN"/>
+        </w:rPr>
+        <w:t xml:space="preserve"> Fireballs shot by it can attack Kaben only, it will never check collision with enemies.</w:t>
+      </w:r>
+    </w:p>
+    <w:p>
+      <w:pPr>
+        <w:pStyle w:val="a7"/>
+        <w:rPr>
+          <w:rFonts w:eastAsia="宋体"/>
+          <w:sz w:val="24"/>
+          <w:szCs w:val="24"/>
+          <w:highlight w:val="yellow"/>
+          <w:lang w:eastAsia="zh-CN"/>
+        </w:rPr>
+      </w:pPr>
+      <w:r>
+        <w:rPr>
+          <w:rFonts w:eastAsia="宋体"/>
+          <w:sz w:val="24"/>
+          <w:szCs w:val="24"/>
+          <w:highlight w:val="yellow"/>
+          <w:lang w:eastAsia="zh-CN"/>
+        </w:rPr>
+        <w:fldChar w:fldCharType="begin"/>
+      </w:r>
+      <w:r>
+        <w:rPr>
+          <w:rFonts w:eastAsia="宋体"/>
+          <w:sz w:val="24"/>
+          <w:szCs w:val="24"/>
+          <w:highlight w:val="yellow"/>
+          <w:lang w:eastAsia="zh-CN"/>
+        </w:rPr>
+        <w:instrText xml:space="preserve"> </w:instrText>
+      </w:r>
+      <w:r>
+        <w:rPr>
+          <w:rFonts w:eastAsia="宋体" w:hint="eastAsia"/>
+          <w:sz w:val="24"/>
+          <w:szCs w:val="24"/>
+          <w:highlight w:val="yellow"/>
+          <w:lang w:eastAsia="zh-CN"/>
+        </w:rPr>
+        <w:instrText>= 5 \* GB3</w:instrText>
+      </w:r>
+      <w:r>
+        <w:rPr>
+          <w:rFonts w:eastAsia="宋体"/>
+          <w:sz w:val="24"/>
+          <w:szCs w:val="24"/>
+          <w:highlight w:val="yellow"/>
+          <w:lang w:eastAsia="zh-CN"/>
+        </w:rPr>
+        <w:instrText xml:space="preserve"> </w:instrText>
+      </w:r>
+      <w:r>
+        <w:rPr>
+          <w:rFonts w:eastAsia="宋体"/>
+          <w:sz w:val="24"/>
+          <w:szCs w:val="24"/>
+          <w:highlight w:val="yellow"/>
+          <w:lang w:eastAsia="zh-CN"/>
+        </w:rPr>
+        <w:fldChar w:fldCharType="separate"/>
+      </w:r>
+      <w:r>
+        <w:rPr>
+          <w:rFonts w:eastAsia="宋体" w:hint="eastAsia"/>
+          <w:noProof/>
+          <w:sz w:val="24"/>
+          <w:szCs w:val="24"/>
+          <w:highlight w:val="yellow"/>
+          <w:lang w:eastAsia="zh-CN"/>
+        </w:rPr>
+        <w:t>⑤</w:t>
+      </w:r>
+      <w:r>
+        <w:rPr>
+          <w:rFonts w:eastAsia="宋体"/>
+          <w:sz w:val="24"/>
+          <w:szCs w:val="24"/>
+          <w:highlight w:val="yellow"/>
+          <w:lang w:eastAsia="zh-CN"/>
+        </w:rPr>
+        <w:fldChar w:fldCharType="end"/>
+      </w:r>
+      <w:r>
+        <w:rPr>
+          <w:rFonts w:eastAsia="宋体"/>
+          <w:sz w:val="24"/>
+          <w:szCs w:val="24"/>
+          <w:highlight w:val="yellow"/>
+          <w:lang w:eastAsia="zh-CN"/>
+        </w:rPr>
+        <w:t>Portal</w:t>
+      </w:r>
+    </w:p>
+    <w:p>
+      <w:pPr>
+        <w:pStyle w:val="a7"/>
+        <w:rPr>
+          <w:rFonts w:eastAsia="宋体"/>
+          <w:sz w:val="24"/>
+          <w:szCs w:val="24"/>
+          <w:highlight w:val="yellow"/>
+          <w:lang w:eastAsia="zh-CN"/>
+        </w:rPr>
+      </w:pPr>
+      <w:r>
+        <w:rPr>
+          <w:rFonts w:eastAsia="宋体"/>
+          <w:sz w:val="24"/>
+          <w:szCs w:val="24"/>
+          <w:highlight w:val="yellow"/>
+          <w:lang w:eastAsia="zh-CN"/>
+        </w:rPr>
         <w:lastRenderedPageBreak/>
-        <w:t>A</w:t>
-      </w:r>
-      <w:r>
-        <w:rPr>
-          <w:rFonts w:eastAsia="宋体"/>
-          <w:sz w:val="24"/>
-          <w:szCs w:val="24"/>
-          <w:lang w:eastAsia="zh-CN"/>
-        </w:rPr>
-        <w:t xml:space="preserve"> trap that </w:t>
-      </w:r>
-      <w:r>
-        <w:rPr>
-          <w:rFonts w:eastAsia="宋体"/>
-          <w:sz w:val="24"/>
-          <w:szCs w:val="24"/>
-          <w:lang w:eastAsia="zh-CN"/>
-        </w:rPr>
-        <w:t>periodically fires a fireball upward</w:t>
-      </w:r>
-      <w:r>
-        <w:rPr>
-          <w:rFonts w:eastAsia="宋体"/>
-          <w:sz w:val="24"/>
-          <w:szCs w:val="24"/>
-          <w:lang w:eastAsia="zh-CN"/>
-        </w:rPr>
-        <w:t xml:space="preserve"> ( or other  direction after being rotated).</w:t>
+        <w:t>When Kaben reaches the portal he passes the level, the game will change into Congratulation State. Portal doesn’t interact with enemies.</w:t>
       </w:r>
     </w:p>
     <w:p>
@@ -6996,18 +8307,146 @@
           <w:rFonts w:eastAsia="宋体"/>
           <w:sz w:val="24"/>
           <w:szCs w:val="24"/>
-          <w:lang w:eastAsia="zh-CN"/>
-        </w:rPr>
-        <w:t>Kaben and enemies could stand and move on it, but cannot go through it, just like bricks.</w:t>
-      </w:r>
-      <w:r>
-        <w:rPr>
-          <w:rFonts w:eastAsia="宋体"/>
-          <w:sz w:val="24"/>
-          <w:szCs w:val="24"/>
-          <w:lang w:eastAsia="zh-CN"/>
-        </w:rPr>
-        <w:t xml:space="preserve"> Fireballs shot by it can attack Kaben only, it will never check collision with enemies.</w:t>
+          <w:highlight w:val="yellow"/>
+          <w:lang w:eastAsia="zh-CN"/>
+        </w:rPr>
+        <w:t>There’s only one portal in every level.</w:t>
+      </w:r>
+    </w:p>
+    <w:p>
+      <w:pPr>
+        <w:pStyle w:val="a7"/>
+        <w:rPr>
+          <w:rFonts w:eastAsia="宋体"/>
+          <w:sz w:val="24"/>
+          <w:szCs w:val="24"/>
+          <w:highlight w:val="yellow"/>
+          <w:lang w:eastAsia="zh-CN"/>
+        </w:rPr>
+      </w:pPr>
+      <w:r>
+        <w:rPr>
+          <w:rFonts w:eastAsia="宋体"/>
+          <w:sz w:val="24"/>
+          <w:szCs w:val="24"/>
+          <w:highlight w:val="yellow"/>
+          <w:lang w:eastAsia="zh-CN"/>
+        </w:rPr>
+        <w:fldChar w:fldCharType="begin"/>
+      </w:r>
+      <w:r>
+        <w:rPr>
+          <w:rFonts w:eastAsia="宋体"/>
+          <w:sz w:val="24"/>
+          <w:szCs w:val="24"/>
+          <w:highlight w:val="yellow"/>
+          <w:lang w:eastAsia="zh-CN"/>
+        </w:rPr>
+        <w:instrText xml:space="preserve"> </w:instrText>
+      </w:r>
+      <w:r>
+        <w:rPr>
+          <w:rFonts w:eastAsia="宋体" w:hint="eastAsia"/>
+          <w:sz w:val="24"/>
+          <w:szCs w:val="24"/>
+          <w:highlight w:val="yellow"/>
+          <w:lang w:eastAsia="zh-CN"/>
+        </w:rPr>
+        <w:instrText>= 6 \* GB3</w:instrText>
+      </w:r>
+      <w:r>
+        <w:rPr>
+          <w:rFonts w:eastAsia="宋体"/>
+          <w:sz w:val="24"/>
+          <w:szCs w:val="24"/>
+          <w:highlight w:val="yellow"/>
+          <w:lang w:eastAsia="zh-CN"/>
+        </w:rPr>
+        <w:instrText xml:space="preserve"> </w:instrText>
+      </w:r>
+      <w:r>
+        <w:rPr>
+          <w:rFonts w:eastAsia="宋体"/>
+          <w:sz w:val="24"/>
+          <w:szCs w:val="24"/>
+          <w:highlight w:val="yellow"/>
+          <w:lang w:eastAsia="zh-CN"/>
+        </w:rPr>
+        <w:fldChar w:fldCharType="separate"/>
+      </w:r>
+      <w:r>
+        <w:rPr>
+          <w:rFonts w:eastAsia="宋体" w:hint="eastAsia"/>
+          <w:noProof/>
+          <w:sz w:val="24"/>
+          <w:szCs w:val="24"/>
+          <w:highlight w:val="yellow"/>
+          <w:lang w:eastAsia="zh-CN"/>
+        </w:rPr>
+        <w:t>⑥</w:t>
+      </w:r>
+      <w:r>
+        <w:rPr>
+          <w:rFonts w:eastAsia="宋体"/>
+          <w:sz w:val="24"/>
+          <w:szCs w:val="24"/>
+          <w:highlight w:val="yellow"/>
+          <w:lang w:eastAsia="zh-CN"/>
+        </w:rPr>
+        <w:fldChar w:fldCharType="end"/>
+      </w:r>
+      <w:r>
+        <w:rPr>
+          <w:rFonts w:eastAsia="宋体"/>
+          <w:sz w:val="24"/>
+          <w:szCs w:val="24"/>
+          <w:highlight w:val="yellow"/>
+          <w:lang w:eastAsia="zh-CN"/>
+        </w:rPr>
+        <w:t>Unstable plate</w:t>
+      </w:r>
+    </w:p>
+    <w:p>
+      <w:pPr>
+        <w:pStyle w:val="a7"/>
+        <w:rPr>
+          <w:rFonts w:eastAsia="宋体"/>
+          <w:sz w:val="24"/>
+          <w:szCs w:val="24"/>
+          <w:highlight w:val="yellow"/>
+          <w:lang w:eastAsia="zh-CN"/>
+        </w:rPr>
+      </w:pPr>
+      <w:r>
+        <w:rPr>
+          <w:rFonts w:eastAsia="宋体"/>
+          <w:sz w:val="24"/>
+          <w:szCs w:val="24"/>
+          <w:highlight w:val="yellow"/>
+          <w:lang w:eastAsia="zh-CN"/>
+        </w:rPr>
+        <w:t>Similar to normal plate, but broken 2 seconds after someone stands on it.</w:t>
+      </w:r>
+    </w:p>
+    <w:p>
+      <w:pPr>
+        <w:pStyle w:val="a7"/>
+        <w:rPr>
+          <w:rFonts w:eastAsia="宋体"/>
+          <w:sz w:val="24"/>
+          <w:szCs w:val="24"/>
+          <w:lang w:eastAsia="zh-CN"/>
+        </w:rPr>
+      </w:pPr>
+      <w:r>
+        <w:rPr>
+          <w:rFonts w:eastAsia="宋体"/>
+          <w:sz w:val="24"/>
+          <w:szCs w:val="24"/>
+          <w:highlight w:val="yellow"/>
+          <w:lang w:eastAsia="zh-CN"/>
+        </w:rPr>
+        <w:t>Shake when someone stands on it, play animation of smashing when broken.</w:t>
       </w:r>
     </w:p>
     <w:p>
@@ -7181,7 +8620,6 @@
       <w:pPr>
         <w:pStyle w:val="a7"/>
         <w:rPr>
-          <w:rFonts w:hint="eastAsia"/>
           <w:b/>
           <w:sz w:val="24"/>
           <w:szCs w:val="24"/>
@@ -7377,7 +8815,6 @@
       <w:pPr>
         <w:pStyle w:val="a7"/>
         <w:rPr>
-          <w:rFonts w:hint="eastAsia"/>
           <w:bCs/>
           <w:sz w:val="24"/>
           <w:szCs w:val="24"/>
@@ -7492,8 +8929,6 @@
           <w:szCs w:val="24"/>
         </w:rPr>
       </w:pPr>
-      <w:bookmarkStart w:id="0" w:name="_GoBack"/>
-      <w:bookmarkEnd w:id="0"/>
     </w:p>
     <w:p>
       <w:pPr>
@@ -7697,10 +9132,10 @@
       </w:r>
     </w:p>
     <w:sectPr>
-      <w:headerReference w:type="even" r:id="rId28"/>
-      <w:headerReference w:type="default" r:id="rId29"/>
-      <w:footerReference w:type="even" r:id="rId30"/>
-      <w:footerReference w:type="default" r:id="rId31"/>
+      <w:headerReference w:type="even" r:id="rId30"/>
+      <w:headerReference w:type="default" r:id="rId31"/>
+      <w:footerReference w:type="even" r:id="rId32"/>
+      <w:footerReference w:type="default" r:id="rId33"/>
       <w:pgSz w:w="12240" w:h="15840"/>
       <w:pgMar w:top="1440" w:right="1440" w:bottom="1440" w:left="1440" w:header="720" w:footer="720" w:gutter="0"/>
       <w:pgBorders w:offsetFrom="page">
@@ -7801,7 +9236,7 @@
         <w:rFonts w:asciiTheme="majorHAnsi" w:hAnsiTheme="majorHAnsi"/>
         <w:noProof/>
       </w:rPr>
-      <w:t>16</w:t>
+      <w:t>6</w:t>
     </w:r>
     <w:r>
       <w:rPr>
@@ -7875,7 +9310,7 @@
         <w:rFonts w:asciiTheme="majorHAnsi" w:hAnsiTheme="majorHAnsi"/>
         <w:noProof/>
       </w:rPr>
-      <w:t>15</w:t>
+      <w:t>5</w:t>
     </w:r>
     <w:r>
       <w:rPr>
@@ -9263,11 +10698,11 @@
 </file>
 
 <file path=customXml/item3.xml><?xml version="1.0" encoding="utf-8"?>
-<p:properties xmlns:p="http://schemas.microsoft.com/office/2006/metadata/properties" xmlns:xsi="http://www.w3.org/2001/XMLSchema-instance" xmlns:pc="http://schemas.microsoft.com/office/infopath/2007/PartnerControls"/>
+<ct:contentTypeSchema xmlns:ct="http://schemas.microsoft.com/office/2006/metadata/contentType" xmlns:ma="http://schemas.microsoft.com/office/2006/metadata/properties/metaAttributes" ct:_="" ma:_="" ma:contentTypeName="TemplateFile" ma:contentTypeID="0x0101006EDDDB5EE6D98C44930B742096920B300400F5B6D36B3EF94B4E9A635CDF2A18F5B8" ma:contentTypeVersion="33" ma:contentTypeDescription="Create a new document." ma:contentTypeScope="" ma:versionID="37d3ec2b48d53e45b233ad8f52fe1b11"/>
 </file>
 
 <file path=customXml/item4.xml><?xml version="1.0" encoding="utf-8"?>
-<ct:contentTypeSchema xmlns:ct="http://schemas.microsoft.com/office/2006/metadata/contentType" xmlns:ma="http://schemas.microsoft.com/office/2006/metadata/properties/metaAttributes" ct:_="" ma:_="" ma:contentTypeName="TemplateFile" ma:contentTypeID="0x0101006EDDDB5EE6D98C44930B742096920B300400F5B6D36B3EF94B4E9A635CDF2A18F5B8" ma:contentTypeVersion="33" ma:contentTypeDescription="Create a new document." ma:contentTypeScope="" ma:versionID="37d3ec2b48d53e45b233ad8f52fe1b11"/>
+<p:properties xmlns:p="http://schemas.microsoft.com/office/2006/metadata/properties" xmlns:xsi="http://www.w3.org/2001/XMLSchema-instance" xmlns:pc="http://schemas.microsoft.com/office/infopath/2007/PartnerControls"/>
 </file>
 
 <file path=customXml/item5.xml><?xml version="1.0" encoding="utf-8"?>
@@ -9291,6 +10726,15 @@
 </file>
 
 <file path=customXml/itemProps3.xml><?xml version="1.0" encoding="utf-8"?>
+<ds:datastoreItem xmlns:ds="http://schemas.openxmlformats.org/officeDocument/2006/customXml" ds:itemID="{F9F1F569-4C10-4968-8575-367736BE939A}">
+  <ds:schemaRefs>
+    <ds:schemaRef ds:uri="http://schemas.microsoft.com/office/2006/metadata/contentType"/>
+    <ds:schemaRef ds:uri="http://schemas.microsoft.com/office/2006/metadata/properties/metaAttributes"/>
+  </ds:schemaRefs>
+</ds:datastoreItem>
+</file>
+
+<file path=customXml/itemProps4.xml><?xml version="1.0" encoding="utf-8"?>
 <ds:datastoreItem xmlns:ds="http://schemas.openxmlformats.org/officeDocument/2006/customXml" ds:itemID="{6BD01D80-C71E-4C35-9EC9-AB4B2A68E7C1}">
   <ds:schemaRefs>
     <ds:schemaRef ds:uri="http://schemas.microsoft.com/office/2006/metadata/properties"/>
@@ -9299,17 +10743,8 @@
 </ds:datastoreItem>
 </file>
 
-<file path=customXml/itemProps4.xml><?xml version="1.0" encoding="utf-8"?>
-<ds:datastoreItem xmlns:ds="http://schemas.openxmlformats.org/officeDocument/2006/customXml" ds:itemID="{F9F1F569-4C10-4968-8575-367736BE939A}">
-  <ds:schemaRefs>
-    <ds:schemaRef ds:uri="http://schemas.microsoft.com/office/2006/metadata/contentType"/>
-    <ds:schemaRef ds:uri="http://schemas.microsoft.com/office/2006/metadata/properties/metaAttributes"/>
-  </ds:schemaRefs>
-</ds:datastoreItem>
-</file>
-
 <file path=customXml/itemProps5.xml><?xml version="1.0" encoding="utf-8"?>
-<ds:datastoreItem xmlns:ds="http://schemas.openxmlformats.org/officeDocument/2006/customXml" ds:itemID="{2D7956DE-B99A-4CA6-922B-DE030335300C}">
+<ds:datastoreItem xmlns:ds="http://schemas.openxmlformats.org/officeDocument/2006/customXml" ds:itemID="{973E5EAC-C4BF-4828-B52F-2A6CC823E43F}">
   <ds:schemaRefs>
     <ds:schemaRef ds:uri="http://schemas.openxmlformats.org/officeDocument/2006/bibliography"/>
   </ds:schemaRefs>

</xml_diff>